<commit_message>
final edits to first draft of prioritization docs
</commit_message>
<xml_diff>
--- a/docs/Snake River IPTDS Prioritization 20230814.docx
+++ b/docs/Snake River IPTDS Prioritization 20230814.docx
@@ -119,10 +119,12 @@
       <w:r>
         <w:rPr>
           <w:rFonts w:cs="Times New Roman"/>
+          <w:b/>
+          <w:bCs/>
           <w:sz w:val="24"/>
           <w:szCs w:val="24"/>
         </w:rPr>
-        <w:t xml:space="preserve">Version: </w:t>
+        <w:t>Version:</w:t>
       </w:r>
       <w:r>
         <w:rPr>
@@ -130,7 +132,31 @@
           <w:sz w:val="24"/>
           <w:szCs w:val="24"/>
         </w:rPr>
-        <w:t>July 31</w:t>
+        <w:t xml:space="preserve"> </w:t>
+      </w:r>
+      <w:r>
+        <w:rPr>
+          <w:rFonts w:cs="Times New Roman"/>
+          <w:sz w:val="24"/>
+          <w:szCs w:val="24"/>
+        </w:rPr>
+        <w:t>August</w:t>
+      </w:r>
+      <w:r>
+        <w:rPr>
+          <w:rFonts w:cs="Times New Roman"/>
+          <w:sz w:val="24"/>
+          <w:szCs w:val="24"/>
+        </w:rPr>
+        <w:t xml:space="preserve"> </w:t>
+      </w:r>
+      <w:r>
+        <w:rPr>
+          <w:rFonts w:cs="Times New Roman"/>
+          <w:sz w:val="24"/>
+          <w:szCs w:val="24"/>
+        </w:rPr>
+        <w:t>14</w:t>
       </w:r>
       <w:r>
         <w:rPr>
@@ -232,20 +258,94 @@
     </w:p>
     <w:p>
       <w:pPr>
-        <w:rPr>
-          <w:rFonts w:eastAsiaTheme="majorEastAsia" w:cstheme="majorBidi"/>
+        <w:jc w:val="center"/>
+        <w:rPr>
           <w:b/>
-          <w:caps/>
-          <w:sz w:val="24"/>
-          <w:szCs w:val="32"/>
+          <w:bCs/>
         </w:rPr>
       </w:pPr>
-      <w:r>
-        <w:rPr>
-          <w:highlight w:val="yellow"/>
-        </w:rPr>
-        <w:t>Add author group or list</w:t>
-      </w:r>
+      <w:commentRangeStart w:id="0"/>
+      <w:r>
+        <w:rPr>
+          <w:b/>
+          <w:bCs/>
+        </w:rPr>
+        <w:t>Snake River Instream PIT-tag Detection Systems Prioritization Workgroup</w:t>
+      </w:r>
+    </w:p>
+    <w:p>
+      <w:pPr>
+        <w:rPr>
+          <w:b/>
+          <w:bCs/>
+        </w:rPr>
+      </w:pPr>
+    </w:p>
+    <w:p>
+      <w:r>
+        <w:rPr>
+          <w:b/>
+          <w:bCs/>
+        </w:rPr>
+        <w:t xml:space="preserve">Primary Contributors: </w:t>
+      </w:r>
+      <w:r>
+        <w:t>Michael W. Ackerman (NPT),</w:t>
+      </w:r>
+      <w:r>
+        <w:t xml:space="preserve"> Joseph Bumgarner (WDFW), Timothy Copeland (IDFG), Ethan Crawford (WDFW),</w:t>
+      </w:r>
+      <w:r>
+        <w:t xml:space="preserve"> </w:t>
+      </w:r>
+      <w:r>
+        <w:t xml:space="preserve">Joseph W. </w:t>
+      </w:r>
+      <w:proofErr w:type="spellStart"/>
+      <w:r>
+        <w:t>Feldhaus</w:t>
+      </w:r>
+      <w:proofErr w:type="spellEnd"/>
+      <w:r>
+        <w:t xml:space="preserve"> (ODFW), </w:t>
+      </w:r>
+      <w:r>
+        <w:t>Ryan Kinzer (NPT)</w:t>
+      </w:r>
+      <w:commentRangeEnd w:id="0"/>
+      <w:r>
+        <w:rPr>
+          <w:rStyle w:val="CommentReference"/>
+        </w:rPr>
+        <w:commentReference w:id="0"/>
+      </w:r>
+    </w:p>
+    <w:p>
+      <w:pPr>
+        <w:jc w:val="center"/>
+        <w:rPr>
+          <w:color w:val="A6A6A6" w:themeColor="background1" w:themeShade="A6"/>
+        </w:rPr>
+      </w:pPr>
+      <w:r>
+        <w:rPr>
+          <w:color w:val="A6A6A6" w:themeColor="background1" w:themeShade="A6"/>
+        </w:rPr>
+        <w:lastRenderedPageBreak/>
+        <w:t>(this page intentionally left blank)</w:t>
+      </w:r>
+    </w:p>
+    <w:p>
+      <w:pPr>
+        <w:sectPr>
+          <w:footerReference w:type="default" r:id="rId16"/>
+          <w:pgSz w:w="12240" w:h="15840"/>
+          <w:pgMar w:top="1440" w:right="1440" w:bottom="1440" w:left="1440" w:header="720" w:footer="720" w:gutter="0"/>
+          <w:pgNumType w:fmt="lowerRoman" w:start="1"/>
+          <w:cols w:space="720"/>
+          <w:docGrid w:linePitch="360"/>
+        </w:sectPr>
+      </w:pPr>
       <w:r>
         <w:br w:type="page"/>
       </w:r>
@@ -288,6 +388,8 @@
             <w:rPr>
               <w:rFonts w:asciiTheme="minorHAnsi" w:eastAsiaTheme="minorEastAsia" w:hAnsiTheme="minorHAnsi"/>
               <w:noProof/>
+              <w:kern w:val="0"/>
+              <w14:ligatures w14:val="none"/>
             </w:rPr>
           </w:pPr>
           <w:r>
@@ -299,7 +401,7 @@
           <w:r>
             <w:fldChar w:fldCharType="separate"/>
           </w:r>
-          <w:hyperlink w:anchor="_Toc141695954" w:history="1">
+          <w:hyperlink w:anchor="_Toc142907683" w:history="1">
             <w:r>
               <w:rPr>
                 <w:rStyle w:val="Hyperlink"/>
@@ -326,7 +428,7 @@
                 <w:noProof/>
                 <w:webHidden/>
               </w:rPr>
-              <w:instrText xml:space="preserve"> PAGEREF _Toc141695954 \h </w:instrText>
+              <w:instrText xml:space="preserve"> PAGEREF _Toc142907683 \h </w:instrText>
             </w:r>
             <w:r>
               <w:rPr>
@@ -346,7 +448,7 @@
                 <w:noProof/>
                 <w:webHidden/>
               </w:rPr>
-              <w:t>3</w:t>
+              <w:t>1</w:t>
             </w:r>
             <w:r>
               <w:rPr>
@@ -366,9 +468,11 @@
             <w:rPr>
               <w:rFonts w:asciiTheme="minorHAnsi" w:eastAsiaTheme="minorEastAsia" w:hAnsiTheme="minorHAnsi"/>
               <w:noProof/>
+              <w:kern w:val="0"/>
+              <w14:ligatures w14:val="none"/>
             </w:rPr>
           </w:pPr>
-          <w:hyperlink w:anchor="_Toc141695955" w:history="1">
+          <w:hyperlink w:anchor="_Toc142907684" w:history="1">
             <w:r>
               <w:rPr>
                 <w:rStyle w:val="Hyperlink"/>
@@ -395,7 +499,7 @@
                 <w:noProof/>
                 <w:webHidden/>
               </w:rPr>
-              <w:instrText xml:space="preserve"> PAGEREF _Toc141695955 \h </w:instrText>
+              <w:instrText xml:space="preserve"> PAGEREF _Toc142907684 \h </w:instrText>
             </w:r>
             <w:r>
               <w:rPr>
@@ -415,7 +519,7 @@
                 <w:noProof/>
                 <w:webHidden/>
               </w:rPr>
-              <w:t>3</w:t>
+              <w:t>1</w:t>
             </w:r>
             <w:r>
               <w:rPr>
@@ -432,9 +536,11 @@
             <w:rPr>
               <w:rFonts w:asciiTheme="minorHAnsi" w:eastAsiaTheme="minorEastAsia" w:hAnsiTheme="minorHAnsi"/>
               <w:noProof/>
+              <w:kern w:val="0"/>
+              <w14:ligatures w14:val="none"/>
             </w:rPr>
           </w:pPr>
-          <w:hyperlink w:anchor="_Toc141695956" w:history="1">
+          <w:hyperlink w:anchor="_Toc142907685" w:history="1">
             <w:r>
               <w:rPr>
                 <w:rStyle w:val="Hyperlink"/>
@@ -461,7 +567,7 @@
                 <w:noProof/>
                 <w:webHidden/>
               </w:rPr>
-              <w:instrText xml:space="preserve"> PAGEREF _Toc141695956 \h </w:instrText>
+              <w:instrText xml:space="preserve"> PAGEREF _Toc142907685 \h </w:instrText>
             </w:r>
             <w:r>
               <w:rPr>
@@ -481,7 +587,7 @@
                 <w:noProof/>
                 <w:webHidden/>
               </w:rPr>
-              <w:t>3</w:t>
+              <w:t>1</w:t>
             </w:r>
             <w:r>
               <w:rPr>
@@ -501,9 +607,11 @@
             <w:rPr>
               <w:rFonts w:asciiTheme="minorHAnsi" w:eastAsiaTheme="minorEastAsia" w:hAnsiTheme="minorHAnsi"/>
               <w:noProof/>
+              <w:kern w:val="0"/>
+              <w14:ligatures w14:val="none"/>
             </w:rPr>
           </w:pPr>
-          <w:hyperlink w:anchor="_Toc141695957" w:history="1">
+          <w:hyperlink w:anchor="_Toc142907686" w:history="1">
             <w:r>
               <w:rPr>
                 <w:rStyle w:val="Hyperlink"/>
@@ -530,7 +638,7 @@
                 <w:noProof/>
                 <w:webHidden/>
               </w:rPr>
-              <w:instrText xml:space="preserve"> PAGEREF _Toc141695957 \h </w:instrText>
+              <w:instrText xml:space="preserve"> PAGEREF _Toc142907686 \h </w:instrText>
             </w:r>
             <w:r>
               <w:rPr>
@@ -550,7 +658,7 @@
                 <w:noProof/>
                 <w:webHidden/>
               </w:rPr>
-              <w:t>3</w:t>
+              <w:t>1</w:t>
             </w:r>
             <w:r>
               <w:rPr>
@@ -570,9 +678,11 @@
             <w:rPr>
               <w:rFonts w:asciiTheme="minorHAnsi" w:eastAsiaTheme="minorEastAsia" w:hAnsiTheme="minorHAnsi"/>
               <w:noProof/>
+              <w:kern w:val="0"/>
+              <w14:ligatures w14:val="none"/>
             </w:rPr>
           </w:pPr>
-          <w:hyperlink w:anchor="_Toc141695958" w:history="1">
+          <w:hyperlink w:anchor="_Toc142907687" w:history="1">
             <w:r>
               <w:rPr>
                 <w:rStyle w:val="Hyperlink"/>
@@ -599,7 +709,7 @@
                 <w:noProof/>
                 <w:webHidden/>
               </w:rPr>
-              <w:instrText xml:space="preserve"> PAGEREF _Toc141695958 \h </w:instrText>
+              <w:instrText xml:space="preserve"> PAGEREF _Toc142907687 \h </w:instrText>
             </w:r>
             <w:r>
               <w:rPr>
@@ -619,7 +729,7 @@
                 <w:noProof/>
                 <w:webHidden/>
               </w:rPr>
-              <w:t>4</w:t>
+              <w:t>2</w:t>
             </w:r>
             <w:r>
               <w:rPr>
@@ -639,9 +749,11 @@
             <w:rPr>
               <w:rFonts w:asciiTheme="minorHAnsi" w:eastAsiaTheme="minorEastAsia" w:hAnsiTheme="minorHAnsi"/>
               <w:noProof/>
+              <w:kern w:val="0"/>
+              <w14:ligatures w14:val="none"/>
             </w:rPr>
           </w:pPr>
-          <w:hyperlink w:anchor="_Toc141695959" w:history="1">
+          <w:hyperlink w:anchor="_Toc142907688" w:history="1">
             <w:r>
               <w:rPr>
                 <w:rStyle w:val="Hyperlink"/>
@@ -668,7 +780,7 @@
                 <w:noProof/>
                 <w:webHidden/>
               </w:rPr>
-              <w:instrText xml:space="preserve"> PAGEREF _Toc141695959 \h </w:instrText>
+              <w:instrText xml:space="preserve"> PAGEREF _Toc142907688 \h </w:instrText>
             </w:r>
             <w:r>
               <w:rPr>
@@ -688,7 +800,7 @@
                 <w:noProof/>
                 <w:webHidden/>
               </w:rPr>
-              <w:t>4</w:t>
+              <w:t>2</w:t>
             </w:r>
             <w:r>
               <w:rPr>
@@ -705,9 +817,11 @@
             <w:rPr>
               <w:rFonts w:asciiTheme="minorHAnsi" w:eastAsiaTheme="minorEastAsia" w:hAnsiTheme="minorHAnsi"/>
               <w:noProof/>
+              <w:kern w:val="0"/>
+              <w14:ligatures w14:val="none"/>
             </w:rPr>
           </w:pPr>
-          <w:hyperlink w:anchor="_Toc141695960" w:history="1">
+          <w:hyperlink w:anchor="_Toc142907689" w:history="1">
             <w:r>
               <w:rPr>
                 <w:rStyle w:val="Hyperlink"/>
@@ -734,7 +848,7 @@
                 <w:noProof/>
                 <w:webHidden/>
               </w:rPr>
-              <w:instrText xml:space="preserve"> PAGEREF _Toc141695960 \h </w:instrText>
+              <w:instrText xml:space="preserve"> PAGEREF _Toc142907689 \h </w:instrText>
             </w:r>
             <w:r>
               <w:rPr>
@@ -754,7 +868,7 @@
                 <w:noProof/>
                 <w:webHidden/>
               </w:rPr>
-              <w:t>4</w:t>
+              <w:t>2</w:t>
             </w:r>
             <w:r>
               <w:rPr>
@@ -771,9 +885,11 @@
             <w:rPr>
               <w:rFonts w:asciiTheme="minorHAnsi" w:eastAsiaTheme="minorEastAsia" w:hAnsiTheme="minorHAnsi"/>
               <w:noProof/>
+              <w:kern w:val="0"/>
+              <w14:ligatures w14:val="none"/>
             </w:rPr>
           </w:pPr>
-          <w:hyperlink w:anchor="_Toc141695961" w:history="1">
+          <w:hyperlink w:anchor="_Toc142907690" w:history="1">
             <w:r>
               <w:rPr>
                 <w:rStyle w:val="Hyperlink"/>
@@ -800,7 +916,7 @@
                 <w:noProof/>
                 <w:webHidden/>
               </w:rPr>
-              <w:instrText xml:space="preserve"> PAGEREF _Toc141695961 \h </w:instrText>
+              <w:instrText xml:space="preserve"> PAGEREF _Toc142907690 \h </w:instrText>
             </w:r>
             <w:r>
               <w:rPr>
@@ -820,7 +936,7 @@
                 <w:noProof/>
                 <w:webHidden/>
               </w:rPr>
-              <w:t>9</w:t>
+              <w:t>7</w:t>
             </w:r>
             <w:r>
               <w:rPr>
@@ -840,9 +956,11 @@
             <w:rPr>
               <w:rFonts w:asciiTheme="minorHAnsi" w:eastAsiaTheme="minorEastAsia" w:hAnsiTheme="minorHAnsi"/>
               <w:noProof/>
+              <w:kern w:val="0"/>
+              <w14:ligatures w14:val="none"/>
             </w:rPr>
           </w:pPr>
-          <w:hyperlink w:anchor="_Toc141695962" w:history="1">
+          <w:hyperlink w:anchor="_Toc142907691" w:history="1">
             <w:r>
               <w:rPr>
                 <w:rStyle w:val="Hyperlink"/>
@@ -869,7 +987,7 @@
                 <w:noProof/>
                 <w:webHidden/>
               </w:rPr>
-              <w:instrText xml:space="preserve"> PAGEREF _Toc141695962 \h </w:instrText>
+              <w:instrText xml:space="preserve"> PAGEREF _Toc142907691 \h </w:instrText>
             </w:r>
             <w:r>
               <w:rPr>
@@ -889,7 +1007,7 @@
                 <w:noProof/>
                 <w:webHidden/>
               </w:rPr>
-              <w:t>9</w:t>
+              <w:t>7</w:t>
             </w:r>
             <w:r>
               <w:rPr>
@@ -909,9 +1027,11 @@
             <w:rPr>
               <w:rFonts w:asciiTheme="minorHAnsi" w:eastAsiaTheme="minorEastAsia" w:hAnsiTheme="minorHAnsi"/>
               <w:noProof/>
+              <w:kern w:val="0"/>
+              <w14:ligatures w14:val="none"/>
             </w:rPr>
           </w:pPr>
-          <w:hyperlink w:anchor="_Toc141695963" w:history="1">
+          <w:hyperlink w:anchor="_Toc142907692" w:history="1">
             <w:r>
               <w:rPr>
                 <w:rStyle w:val="Hyperlink"/>
@@ -938,7 +1058,7 @@
                 <w:noProof/>
                 <w:webHidden/>
               </w:rPr>
-              <w:instrText xml:space="preserve"> PAGEREF _Toc141695963 \h </w:instrText>
+              <w:instrText xml:space="preserve"> PAGEREF _Toc142907692 \h </w:instrText>
             </w:r>
             <w:r>
               <w:rPr>
@@ -958,7 +1078,7 @@
                 <w:noProof/>
                 <w:webHidden/>
               </w:rPr>
-              <w:t>10</w:t>
+              <w:t>9</w:t>
             </w:r>
             <w:r>
               <w:rPr>
@@ -978,9 +1098,11 @@
             <w:rPr>
               <w:rFonts w:asciiTheme="minorHAnsi" w:eastAsiaTheme="minorEastAsia" w:hAnsiTheme="minorHAnsi"/>
               <w:noProof/>
+              <w:kern w:val="0"/>
+              <w14:ligatures w14:val="none"/>
             </w:rPr>
           </w:pPr>
-          <w:hyperlink w:anchor="_Toc141695964" w:history="1">
+          <w:hyperlink w:anchor="_Toc142907693" w:history="1">
             <w:r>
               <w:rPr>
                 <w:rStyle w:val="Hyperlink"/>
@@ -1007,7 +1129,7 @@
                 <w:noProof/>
                 <w:webHidden/>
               </w:rPr>
-              <w:instrText xml:space="preserve"> PAGEREF _Toc141695964 \h </w:instrText>
+              <w:instrText xml:space="preserve"> PAGEREF _Toc142907693 \h </w:instrText>
             </w:r>
             <w:r>
               <w:rPr>
@@ -1027,7 +1149,7 @@
                 <w:noProof/>
                 <w:webHidden/>
               </w:rPr>
-              <w:t>10</w:t>
+              <w:t>9</w:t>
             </w:r>
             <w:r>
               <w:rPr>
@@ -1047,9 +1169,11 @@
             <w:rPr>
               <w:rFonts w:asciiTheme="minorHAnsi" w:eastAsiaTheme="minorEastAsia" w:hAnsiTheme="minorHAnsi"/>
               <w:noProof/>
+              <w:kern w:val="0"/>
+              <w14:ligatures w14:val="none"/>
             </w:rPr>
           </w:pPr>
-          <w:hyperlink w:anchor="_Toc141695965" w:history="1">
+          <w:hyperlink w:anchor="_Toc142907694" w:history="1">
             <w:r>
               <w:rPr>
                 <w:rStyle w:val="Hyperlink"/>
@@ -1076,7 +1200,7 @@
                 <w:noProof/>
                 <w:webHidden/>
               </w:rPr>
-              <w:instrText xml:space="preserve"> PAGEREF _Toc141695965 \h </w:instrText>
+              <w:instrText xml:space="preserve"> PAGEREF _Toc142907694 \h </w:instrText>
             </w:r>
             <w:r>
               <w:rPr>
@@ -1116,9 +1240,11 @@
             <w:rPr>
               <w:rFonts w:asciiTheme="minorHAnsi" w:eastAsiaTheme="minorEastAsia" w:hAnsiTheme="minorHAnsi"/>
               <w:noProof/>
+              <w:kern w:val="0"/>
+              <w14:ligatures w14:val="none"/>
             </w:rPr>
           </w:pPr>
-          <w:hyperlink w:anchor="_Toc141695966" w:history="1">
+          <w:hyperlink w:anchor="_Toc142907695" w:history="1">
             <w:r>
               <w:rPr>
                 <w:rStyle w:val="Hyperlink"/>
@@ -1145,7 +1271,7 @@
                 <w:noProof/>
                 <w:webHidden/>
               </w:rPr>
-              <w:instrText xml:space="preserve"> PAGEREF _Toc141695966 \h </w:instrText>
+              <w:instrText xml:space="preserve"> PAGEREF _Toc142907695 \h </w:instrText>
             </w:r>
             <w:r>
               <w:rPr>
@@ -1185,9 +1311,11 @@
             <w:rPr>
               <w:rFonts w:asciiTheme="minorHAnsi" w:eastAsiaTheme="minorEastAsia" w:hAnsiTheme="minorHAnsi"/>
               <w:noProof/>
+              <w:kern w:val="0"/>
+              <w14:ligatures w14:val="none"/>
             </w:rPr>
           </w:pPr>
-          <w:hyperlink w:anchor="_Toc141695967" w:history="1">
+          <w:hyperlink w:anchor="_Toc142907696" w:history="1">
             <w:r>
               <w:rPr>
                 <w:rStyle w:val="Hyperlink"/>
@@ -1214,7 +1342,7 @@
                 <w:noProof/>
                 <w:webHidden/>
               </w:rPr>
-              <w:instrText xml:space="preserve"> PAGEREF _Toc141695967 \h </w:instrText>
+              <w:instrText xml:space="preserve"> PAGEREF _Toc142907696 \h </w:instrText>
             </w:r>
             <w:r>
               <w:rPr>
@@ -1254,9 +1382,11 @@
             <w:rPr>
               <w:rFonts w:asciiTheme="minorHAnsi" w:eastAsiaTheme="minorEastAsia" w:hAnsiTheme="minorHAnsi"/>
               <w:noProof/>
+              <w:kern w:val="0"/>
+              <w14:ligatures w14:val="none"/>
             </w:rPr>
           </w:pPr>
-          <w:hyperlink w:anchor="_Toc141695968" w:history="1">
+          <w:hyperlink w:anchor="_Toc142907697" w:history="1">
             <w:r>
               <w:rPr>
                 <w:rStyle w:val="Hyperlink"/>
@@ -1283,7 +1413,7 @@
                 <w:noProof/>
                 <w:webHidden/>
               </w:rPr>
-              <w:instrText xml:space="preserve"> PAGEREF _Toc141695968 \h </w:instrText>
+              <w:instrText xml:space="preserve"> PAGEREF _Toc142907697 \h </w:instrText>
             </w:r>
             <w:r>
               <w:rPr>
@@ -1323,9 +1453,11 @@
             <w:rPr>
               <w:rFonts w:asciiTheme="minorHAnsi" w:eastAsiaTheme="minorEastAsia" w:hAnsiTheme="minorHAnsi"/>
               <w:noProof/>
+              <w:kern w:val="0"/>
+              <w14:ligatures w14:val="none"/>
             </w:rPr>
           </w:pPr>
-          <w:hyperlink w:anchor="_Toc141695969" w:history="1">
+          <w:hyperlink w:anchor="_Toc142907698" w:history="1">
             <w:r>
               <w:rPr>
                 <w:rStyle w:val="Hyperlink"/>
@@ -1352,7 +1484,7 @@
                 <w:noProof/>
                 <w:webHidden/>
               </w:rPr>
-              <w:instrText xml:space="preserve"> PAGEREF _Toc141695969 \h </w:instrText>
+              <w:instrText xml:space="preserve"> PAGEREF _Toc142907698 \h </w:instrText>
             </w:r>
             <w:r>
               <w:rPr>
@@ -1392,9 +1524,11 @@
             <w:rPr>
               <w:rFonts w:asciiTheme="minorHAnsi" w:eastAsiaTheme="minorEastAsia" w:hAnsiTheme="minorHAnsi"/>
               <w:noProof/>
+              <w:kern w:val="0"/>
+              <w14:ligatures w14:val="none"/>
             </w:rPr>
           </w:pPr>
-          <w:hyperlink w:anchor="_Toc141695970" w:history="1">
+          <w:hyperlink w:anchor="_Toc142907699" w:history="1">
             <w:r>
               <w:rPr>
                 <w:rStyle w:val="Hyperlink"/>
@@ -1421,7 +1555,7 @@
                 <w:noProof/>
                 <w:webHidden/>
               </w:rPr>
-              <w:instrText xml:space="preserve"> PAGEREF _Toc141695970 \h </w:instrText>
+              <w:instrText xml:space="preserve"> PAGEREF _Toc142907699 \h </w:instrText>
             </w:r>
             <w:r>
               <w:rPr>
@@ -1461,9 +1595,11 @@
             <w:rPr>
               <w:rFonts w:asciiTheme="minorHAnsi" w:eastAsiaTheme="minorEastAsia" w:hAnsiTheme="minorHAnsi"/>
               <w:noProof/>
+              <w:kern w:val="0"/>
+              <w14:ligatures w14:val="none"/>
             </w:rPr>
           </w:pPr>
-          <w:hyperlink w:anchor="_Toc141695971" w:history="1">
+          <w:hyperlink w:anchor="_Toc142907700" w:history="1">
             <w:r>
               <w:rPr>
                 <w:rStyle w:val="Hyperlink"/>
@@ -1490,7 +1626,7 @@
                 <w:noProof/>
                 <w:webHidden/>
               </w:rPr>
-              <w:instrText xml:space="preserve"> PAGEREF _Toc141695971 \h </w:instrText>
+              <w:instrText xml:space="preserve"> PAGEREF _Toc142907700 \h </w:instrText>
             </w:r>
             <w:r>
               <w:rPr>
@@ -1530,9 +1666,11 @@
             <w:rPr>
               <w:rFonts w:asciiTheme="minorHAnsi" w:eastAsiaTheme="minorEastAsia" w:hAnsiTheme="minorHAnsi"/>
               <w:noProof/>
+              <w:kern w:val="0"/>
+              <w14:ligatures w14:val="none"/>
             </w:rPr>
           </w:pPr>
-          <w:hyperlink w:anchor="_Toc141695972" w:history="1">
+          <w:hyperlink w:anchor="_Toc142907701" w:history="1">
             <w:r>
               <w:rPr>
                 <w:rStyle w:val="Hyperlink"/>
@@ -1559,7 +1697,7 @@
                 <w:noProof/>
                 <w:webHidden/>
               </w:rPr>
-              <w:instrText xml:space="preserve"> PAGEREF _Toc141695972 \h </w:instrText>
+              <w:instrText xml:space="preserve"> PAGEREF _Toc142907701 \h </w:instrText>
             </w:r>
             <w:r>
               <w:rPr>
@@ -1599,9 +1737,11 @@
             <w:rPr>
               <w:rFonts w:asciiTheme="minorHAnsi" w:eastAsiaTheme="minorEastAsia" w:hAnsiTheme="minorHAnsi"/>
               <w:noProof/>
+              <w:kern w:val="0"/>
+              <w14:ligatures w14:val="none"/>
             </w:rPr>
           </w:pPr>
-          <w:hyperlink w:anchor="_Toc141695973" w:history="1">
+          <w:hyperlink w:anchor="_Toc142907702" w:history="1">
             <w:r>
               <w:rPr>
                 <w:rStyle w:val="Hyperlink"/>
@@ -1628,7 +1768,7 @@
                 <w:noProof/>
                 <w:webHidden/>
               </w:rPr>
-              <w:instrText xml:space="preserve"> PAGEREF _Toc141695973 \h </w:instrText>
+              <w:instrText xml:space="preserve"> PAGEREF _Toc142907702 \h </w:instrText>
             </w:r>
             <w:r>
               <w:rPr>
@@ -1648,7 +1788,7 @@
                 <w:noProof/>
                 <w:webHidden/>
               </w:rPr>
-              <w:t>21</w:t>
+              <w:t>22</w:t>
             </w:r>
             <w:r>
               <w:rPr>
@@ -1668,9 +1808,11 @@
             <w:rPr>
               <w:rFonts w:asciiTheme="minorHAnsi" w:eastAsiaTheme="minorEastAsia" w:hAnsiTheme="minorHAnsi"/>
               <w:noProof/>
+              <w:kern w:val="0"/>
+              <w14:ligatures w14:val="none"/>
             </w:rPr>
           </w:pPr>
-          <w:hyperlink w:anchor="_Toc141695974" w:history="1">
+          <w:hyperlink w:anchor="_Toc142907703" w:history="1">
             <w:r>
               <w:rPr>
                 <w:rStyle w:val="Hyperlink"/>
@@ -1697,7 +1839,7 @@
                 <w:noProof/>
                 <w:webHidden/>
               </w:rPr>
-              <w:instrText xml:space="preserve"> PAGEREF _Toc141695974 \h </w:instrText>
+              <w:instrText xml:space="preserve"> PAGEREF _Toc142907703 \h </w:instrText>
             </w:r>
             <w:r>
               <w:rPr>
@@ -1717,7 +1859,7 @@
                 <w:noProof/>
                 <w:webHidden/>
               </w:rPr>
-              <w:t>22</w:t>
+              <w:t>23</w:t>
             </w:r>
             <w:r>
               <w:rPr>
@@ -1737,9 +1879,11 @@
             <w:rPr>
               <w:rFonts w:asciiTheme="minorHAnsi" w:eastAsiaTheme="minorEastAsia" w:hAnsiTheme="minorHAnsi"/>
               <w:noProof/>
+              <w:kern w:val="0"/>
+              <w14:ligatures w14:val="none"/>
             </w:rPr>
           </w:pPr>
-          <w:hyperlink w:anchor="_Toc141695975" w:history="1">
+          <w:hyperlink w:anchor="_Toc142907704" w:history="1">
             <w:r>
               <w:rPr>
                 <w:rStyle w:val="Hyperlink"/>
@@ -1766,7 +1910,7 @@
                 <w:noProof/>
                 <w:webHidden/>
               </w:rPr>
-              <w:instrText xml:space="preserve"> PAGEREF _Toc141695975 \h </w:instrText>
+              <w:instrText xml:space="preserve"> PAGEREF _Toc142907704 \h </w:instrText>
             </w:r>
             <w:r>
               <w:rPr>
@@ -1786,7 +1930,7 @@
                 <w:noProof/>
                 <w:webHidden/>
               </w:rPr>
-              <w:t>24</w:t>
+              <w:t>25</w:t>
             </w:r>
             <w:r>
               <w:rPr>
@@ -1803,9 +1947,11 @@
             <w:rPr>
               <w:rFonts w:asciiTheme="minorHAnsi" w:eastAsiaTheme="minorEastAsia" w:hAnsiTheme="minorHAnsi"/>
               <w:noProof/>
+              <w:kern w:val="0"/>
+              <w14:ligatures w14:val="none"/>
             </w:rPr>
           </w:pPr>
-          <w:hyperlink w:anchor="_Toc141695976" w:history="1">
+          <w:hyperlink w:anchor="_Toc142907705" w:history="1">
             <w:r>
               <w:rPr>
                 <w:rStyle w:val="Hyperlink"/>
@@ -1832,7 +1978,7 @@
                 <w:noProof/>
                 <w:webHidden/>
               </w:rPr>
-              <w:instrText xml:space="preserve"> PAGEREF _Toc141695976 \h </w:instrText>
+              <w:instrText xml:space="preserve"> PAGEREF _Toc142907705 \h </w:instrText>
             </w:r>
             <w:r>
               <w:rPr>
@@ -1852,7 +1998,7 @@
                 <w:noProof/>
                 <w:webHidden/>
               </w:rPr>
-              <w:t>25</w:t>
+              <w:t>26</w:t>
             </w:r>
             <w:r>
               <w:rPr>
@@ -1869,9 +2015,11 @@
             <w:rPr>
               <w:rFonts w:asciiTheme="minorHAnsi" w:eastAsiaTheme="minorEastAsia" w:hAnsiTheme="minorHAnsi"/>
               <w:noProof/>
+              <w:kern w:val="0"/>
+              <w14:ligatures w14:val="none"/>
             </w:rPr>
           </w:pPr>
-          <w:hyperlink w:anchor="_Toc141695977" w:history="1">
+          <w:hyperlink w:anchor="_Toc142907706" w:history="1">
             <w:r>
               <w:rPr>
                 <w:rStyle w:val="Hyperlink"/>
@@ -1898,7 +2046,7 @@
                 <w:noProof/>
                 <w:webHidden/>
               </w:rPr>
-              <w:instrText xml:space="preserve"> PAGEREF _Toc141695977 \h </w:instrText>
+              <w:instrText xml:space="preserve"> PAGEREF _Toc142907706 \h </w:instrText>
             </w:r>
             <w:r>
               <w:rPr>
@@ -1918,7 +2066,7 @@
                 <w:noProof/>
                 <w:webHidden/>
               </w:rPr>
-              <w:t>26</w:t>
+              <w:t>27</w:t>
             </w:r>
             <w:r>
               <w:rPr>
@@ -1966,33 +2114,30 @@
     </w:p>
     <w:p>
       <w:pPr>
-        <w:rPr>
-          <w:rFonts w:eastAsiaTheme="majorEastAsia" w:cstheme="majorBidi"/>
-          <w:caps/>
-          <w:sz w:val="24"/>
-          <w:szCs w:val="32"/>
-        </w:rPr>
+        <w:ind w:left="360" w:hanging="360"/>
+        <w:sectPr>
+          <w:footerReference w:type="default" r:id="rId17"/>
+          <w:pgSz w:w="12240" w:h="15840"/>
+          <w:pgMar w:top="1440" w:right="1440" w:bottom="1440" w:left="1440" w:header="720" w:footer="720" w:gutter="0"/>
+          <w:pgNumType w:fmt="lowerRoman" w:start="1"/>
+          <w:cols w:space="720"/>
+          <w:docGrid w:linePitch="360"/>
+        </w:sectPr>
       </w:pPr>
       <w:r>
-        <w:rPr>
-          <w:highlight w:val="yellow"/>
-        </w:rPr>
-        <w:t>Add suggested citation</w:t>
-      </w:r>
-      <w:r>
-        <w:br w:type="page"/>
+        <w:t>Snake River Instream PIT-tag Detection Systems Prioritization Workgroup (SR IPTDS PW). 2023. Prioritization of Snake River Instream PIT Tag Detection Systems for Operations and Maintenance. Report to the Bonneville Power Administration.</w:t>
       </w:r>
     </w:p>
     <w:p>
       <w:pPr>
         <w:pStyle w:val="Heading1"/>
       </w:pPr>
-      <w:bookmarkStart w:id="0" w:name="_Toc141695954"/>
+      <w:bookmarkStart w:id="1" w:name="_Toc142907683"/>
       <w:r>
         <w:lastRenderedPageBreak/>
         <w:t>BACKGROUND</w:t>
       </w:r>
-      <w:bookmarkEnd w:id="0"/>
+      <w:bookmarkEnd w:id="1"/>
     </w:p>
     <w:p>
       <w:pPr>
@@ -2048,11 +2193,11 @@
       <w:pPr>
         <w:pStyle w:val="Heading2"/>
       </w:pPr>
-      <w:bookmarkStart w:id="1" w:name="_Toc141695955"/>
+      <w:bookmarkStart w:id="2" w:name="_Toc142907684"/>
       <w:r>
         <w:t>Objectives</w:t>
       </w:r>
-      <w:bookmarkEnd w:id="1"/>
+      <w:bookmarkEnd w:id="2"/>
     </w:p>
     <w:p>
       <w:pPr>
@@ -2071,7 +2216,21 @@
         <w:rPr>
           <w:rFonts w:cs="Times New Roman"/>
         </w:rPr>
-        <w:t xml:space="preserve">(Project), currently managed by Biomark, Inc. </w:t>
+        <w:t xml:space="preserve">(Project), currently managed by </w:t>
+      </w:r>
+      <w:proofErr w:type="spellStart"/>
+      <w:r>
+        <w:rPr>
+          <w:rFonts w:cs="Times New Roman"/>
+        </w:rPr>
+        <w:t>Biomark</w:t>
+      </w:r>
+      <w:proofErr w:type="spellEnd"/>
+      <w:r>
+        <w:rPr>
+          <w:rFonts w:cs="Times New Roman"/>
+        </w:rPr>
+        <w:t xml:space="preserve">, Inc. </w:t>
       </w:r>
       <w:r>
         <w:rPr>
@@ -2197,11 +2356,11 @@
       <w:pPr>
         <w:pStyle w:val="Heading1"/>
       </w:pPr>
-      <w:bookmarkStart w:id="2" w:name="_Toc141695956"/>
+      <w:bookmarkStart w:id="3" w:name="_Toc142907685"/>
       <w:r>
         <w:t>GENERAL APPROACH</w:t>
       </w:r>
-      <w:bookmarkEnd w:id="2"/>
+      <w:bookmarkEnd w:id="3"/>
     </w:p>
     <w:p>
       <w:pPr>
@@ -2253,11 +2412,11 @@
       <w:pPr>
         <w:pStyle w:val="Heading2"/>
       </w:pPr>
-      <w:bookmarkStart w:id="3" w:name="_Toc141695957"/>
+      <w:bookmarkStart w:id="4" w:name="_Toc142907686"/>
       <w:r>
         <w:t>Abundance</w:t>
       </w:r>
-      <w:bookmarkEnd w:id="3"/>
+      <w:bookmarkEnd w:id="4"/>
     </w:p>
     <w:p>
       <w:pPr>
@@ -2332,57 +2491,14 @@
     </w:p>
     <w:p>
       <w:pPr>
-        <w:pStyle w:val="ListParagraph"/>
-        <w:numPr>
-          <w:ilvl w:val="0"/>
-          <w:numId w:val="4"/>
-        </w:numPr>
-        <w:jc w:val="both"/>
-        <w:rPr>
-          <w:rFonts w:cs="Times New Roman"/>
-        </w:rPr>
-      </w:pPr>
-      <w:commentRangeStart w:id="4"/>
-      <w:commentRangeStart w:id="5"/>
-      <w:commentRangeStart w:id="6"/>
-      <w:r>
-        <w:rPr>
-          <w:rFonts w:cs="Times New Roman"/>
-        </w:rPr>
-        <w:t>…</w:t>
-      </w:r>
-      <w:commentRangeEnd w:id="4"/>
-      <w:r>
-        <w:rPr>
-          <w:rStyle w:val="CommentReference"/>
-        </w:rPr>
-        <w:commentReference w:id="4"/>
-      </w:r>
-      <w:commentRangeEnd w:id="5"/>
-      <w:r>
-        <w:rPr>
-          <w:rStyle w:val="CommentReference"/>
-        </w:rPr>
-        <w:commentReference w:id="5"/>
-      </w:r>
-      <w:commentRangeEnd w:id="6"/>
-      <w:r>
-        <w:rPr>
-          <w:rStyle w:val="CommentReference"/>
-        </w:rPr>
-        <w:commentReference w:id="6"/>
-      </w:r>
-    </w:p>
-    <w:p>
-      <w:pPr>
         <w:pStyle w:val="Heading2"/>
       </w:pPr>
-      <w:bookmarkStart w:id="7" w:name="_Toc141695958"/>
+      <w:bookmarkStart w:id="5" w:name="_Toc142907687"/>
       <w:r>
         <w:lastRenderedPageBreak/>
         <w:t>Productivity</w:t>
       </w:r>
-      <w:bookmarkEnd w:id="7"/>
+      <w:bookmarkEnd w:id="5"/>
     </w:p>
     <w:p>
       <w:pPr>
@@ -2465,32 +2581,13 @@
     </w:p>
     <w:p>
       <w:pPr>
-        <w:pStyle w:val="ListParagraph"/>
-        <w:numPr>
-          <w:ilvl w:val="0"/>
-          <w:numId w:val="5"/>
-        </w:numPr>
-        <w:jc w:val="both"/>
-        <w:rPr>
-          <w:rFonts w:cs="Times New Roman"/>
-        </w:rPr>
-      </w:pPr>
-      <w:r>
-        <w:rPr>
-          <w:rFonts w:cs="Times New Roman"/>
-        </w:rPr>
-        <w:t>…</w:t>
-      </w:r>
-    </w:p>
-    <w:p>
-      <w:pPr>
         <w:pStyle w:val="Heading2"/>
       </w:pPr>
-      <w:bookmarkStart w:id="8" w:name="_Toc141695959"/>
+      <w:bookmarkStart w:id="6" w:name="_Toc142907688"/>
       <w:r>
         <w:t>Diversity</w:t>
       </w:r>
-      <w:bookmarkEnd w:id="8"/>
+      <w:bookmarkEnd w:id="6"/>
     </w:p>
     <w:p>
       <w:pPr>
@@ -2596,14 +2693,14 @@
       <w:pPr>
         <w:pStyle w:val="Heading1"/>
       </w:pPr>
-      <w:bookmarkStart w:id="9" w:name="_Toc141695960"/>
+      <w:bookmarkStart w:id="7" w:name="_Toc142907689"/>
       <w:r>
         <w:t xml:space="preserve">PRIORITIZATION </w:t>
       </w:r>
       <w:r>
         <w:t>FRAMEWORK</w:t>
       </w:r>
-      <w:bookmarkEnd w:id="9"/>
+      <w:bookmarkEnd w:id="7"/>
     </w:p>
     <w:p>
       <w:pPr>
@@ -2944,6 +3041,7 @@
         <w:rPr>
           <w:rFonts w:cs="Times New Roman"/>
         </w:rPr>
+        <w:lastRenderedPageBreak/>
         <w:t xml:space="preserve">Next, </w:t>
       </w:r>
       <w:r>
@@ -3590,12 +3688,6 @@
         <w:rPr>
           <w:rFonts w:cs="Times New Roman"/>
         </w:rPr>
-        <w:t>, respectively</w:t>
-      </w:r>
-      <w:r>
-        <w:rPr>
-          <w:rFonts w:cs="Times New Roman"/>
-        </w:rPr>
         <w:t>.</w:t>
       </w:r>
     </w:p>
@@ -3616,6 +3708,7 @@
         <w:sectPr>
           <w:pgSz w:w="12240" w:h="15840"/>
           <w:pgMar w:top="1440" w:right="1440" w:bottom="1440" w:left="1440" w:header="720" w:footer="720" w:gutter="0"/>
+          <w:pgNumType w:start="1"/>
           <w:cols w:space="720"/>
           <w:docGrid w:linePitch="360"/>
         </w:sectPr>
@@ -3635,9 +3728,9 @@
         </w:rPr>
         <w:lastRenderedPageBreak/>
         <w:drawing>
-          <wp:inline distT="0" distB="0" distL="0" distR="0" wp14:anchorId="064C0EFA" wp14:editId="315446DE">
-            <wp:extent cx="7340624" cy="5754808"/>
-            <wp:effectExtent l="0" t="0" r="0" b="0"/>
+          <wp:inline distT="0" distB="0" distL="0" distR="0" wp14:anchorId="064C0EFA" wp14:editId="446DF7AA">
+            <wp:extent cx="7258050" cy="5690072"/>
+            <wp:effectExtent l="0" t="0" r="0" b="6350"/>
             <wp:docPr id="800176599" name="Picture 1"/>
             <wp:cNvGraphicFramePr>
               <a:graphicFrameLocks xmlns:a="http://schemas.openxmlformats.org/drawingml/2006/main" noChangeAspect="1"/>
@@ -3650,7 +3743,7 @@
                     <pic:cNvPicPr/>
                   </pic:nvPicPr>
                   <pic:blipFill>
-                    <a:blip r:embed="rId16"/>
+                    <a:blip r:embed="rId18"/>
                     <a:stretch>
                       <a:fillRect/>
                     </a:stretch>
@@ -3658,7 +3751,7 @@
                   <pic:spPr>
                     <a:xfrm>
                       <a:off x="0" y="0"/>
-                      <a:ext cx="7381232" cy="5786643"/>
+                      <a:ext cx="7307768" cy="5729049"/>
                     </a:xfrm>
                     <a:prstGeom prst="rect">
                       <a:avLst/>
@@ -3685,7 +3778,7 @@
           <w:docGrid w:linePitch="360"/>
         </w:sectPr>
       </w:pPr>
-      <w:bookmarkStart w:id="10" w:name="_Ref136412831"/>
+      <w:bookmarkStart w:id="8" w:name="_Ref136412831"/>
       <w:r>
         <w:rPr>
           <w:b/>
@@ -3729,7 +3822,7 @@
         </w:rPr>
         <w:fldChar w:fldCharType="end"/>
       </w:r>
-      <w:bookmarkEnd w:id="10"/>
+      <w:bookmarkEnd w:id="8"/>
       <w:r>
         <w:t xml:space="preserve">. </w:t>
       </w:r>
@@ -3791,7 +3884,7 @@
           <w:rFonts w:cs="Times New Roman"/>
         </w:rPr>
       </w:pPr>
-      <w:bookmarkStart w:id="11" w:name="_Ref136929152"/>
+      <w:bookmarkStart w:id="9" w:name="_Ref136929152"/>
       <w:r>
         <w:rPr>
           <w:b/>
@@ -3836,7 +3929,7 @@
         </w:rPr>
         <w:fldChar w:fldCharType="end"/>
       </w:r>
-      <w:bookmarkEnd w:id="11"/>
+      <w:bookmarkEnd w:id="9"/>
       <w:r>
         <w:t xml:space="preserve">. Potential population-level outcomes resulting from the initial step of the prioritization framework. </w:t>
       </w:r>
@@ -4563,7 +4656,7 @@
           <w:rFonts w:cs="Times New Roman"/>
         </w:rPr>
       </w:pPr>
-      <w:bookmarkStart w:id="12" w:name="_Ref136931135"/>
+      <w:bookmarkStart w:id="10" w:name="_Ref136931135"/>
       <w:r>
         <w:rPr>
           <w:b/>
@@ -4607,7 +4700,7 @@
         </w:rPr>
         <w:fldChar w:fldCharType="end"/>
       </w:r>
-      <w:bookmarkEnd w:id="12"/>
+      <w:bookmarkEnd w:id="10"/>
       <w:r>
         <w:rPr>
           <w:b/>
@@ -4645,7 +4738,7 @@
     </w:p>
     <w:tbl>
       <w:tblPr>
-        <w:tblStyle w:val="GridTable4-Accent5"/>
+        <w:tblStyle w:val="GridTable4"/>
         <w:tblW w:w="0" w:type="auto"/>
         <w:tblCellMar>
           <w:top w:w="115" w:type="dxa"/>
@@ -4660,7 +4753,6 @@
       <w:tr>
         <w:trPr>
           <w:cnfStyle w:val="100000000000" w:firstRow="1" w:lastRow="0" w:firstColumn="0" w:lastColumn="0" w:oddVBand="0" w:evenVBand="0" w:oddHBand="0" w:evenHBand="0" w:firstRowFirstColumn="0" w:firstRowLastColumn="0" w:lastRowFirstColumn="0" w:lastRowLastColumn="0"/>
-          <w:tblHeader/>
         </w:trPr>
         <w:tc>
           <w:tcPr>
@@ -4953,7 +5045,7 @@
                     <pic:cNvPicPr/>
                   </pic:nvPicPr>
                   <pic:blipFill>
-                    <a:blip r:embed="rId17"/>
+                    <a:blip r:embed="rId19"/>
                     <a:stretch>
                       <a:fillRect/>
                     </a:stretch>
@@ -4979,7 +5071,7 @@
         <w:pStyle w:val="Caption"/>
         <w:jc w:val="both"/>
       </w:pPr>
-      <w:bookmarkStart w:id="13" w:name="_Ref136413521"/>
+      <w:bookmarkStart w:id="11" w:name="_Ref136413521"/>
       <w:r>
         <w:rPr>
           <w:b/>
@@ -5023,7 +5115,7 @@
         </w:rPr>
         <w:fldChar w:fldCharType="end"/>
       </w:r>
-      <w:bookmarkEnd w:id="13"/>
+      <w:bookmarkEnd w:id="11"/>
       <w:r>
         <w:rPr>
           <w:b/>
@@ -5032,31 +5124,7 @@
         <w:t xml:space="preserve">. </w:t>
       </w:r>
       <w:r>
-        <w:t>Within each population, determine which IPTDS</w:t>
-      </w:r>
-      <w:r>
-        <w:t>(s)</w:t>
-      </w:r>
-      <w:r>
-        <w:t xml:space="preserve"> should be considered for inclusion</w:t>
-      </w:r>
-      <w:r>
-        <w:t xml:space="preserve"> in the IPTDS O&amp;M project (BPA project 2018-002-00)</w:t>
-      </w:r>
-      <w:r>
-        <w:t>, and</w:t>
-      </w:r>
-      <w:r>
-        <w:t>/or</w:t>
-      </w:r>
-      <w:r>
-        <w:t xml:space="preserve"> whether any IPTDS</w:t>
-      </w:r>
-      <w:r>
-        <w:t>(s)</w:t>
-      </w:r>
-      <w:r>
-        <w:t xml:space="preserve"> within the population could be removed.</w:t>
+        <w:t>Flowchart demonstrating the decision-making process on which IPTDS(s) within a given population should be considered for inclusion in the IPTDS O&amp;M project (BPA project 2018-002-00), and/or whether any IPTDS(s) within a population could be removed.</w:t>
       </w:r>
     </w:p>
     <w:p>
@@ -5079,10 +5147,15 @@
       <w:pPr>
         <w:jc w:val="both"/>
       </w:pPr>
-      <w:bookmarkStart w:id="14" w:name="_Toc141695961"/>
       <w:r>
         <w:lastRenderedPageBreak/>
-        <w:t>The goal of our site prioritization framework is to make recommendations as transparent and clear as possible. However, for some MPGs, populations, and IPTDS sites, “gray areas” exist, and professional judgement must occasionally be made which considers logistics, costs, site reliability</w:t>
+        <w:t>The goal of our site prioritization framework is to make recommendations as transparent and clear as possible. However, for some MPGs, populations, and</w:t>
+      </w:r>
+      <w:r>
+        <w:t>/or</w:t>
+      </w:r>
+      <w:r>
+        <w:t xml:space="preserve"> IPTDS sites, “gray areas” exist, and professional judgement must occasionally be made which considers logistics, costs, site reliability</w:t>
       </w:r>
       <w:r>
         <w:t>, past decisions,</w:t>
@@ -5127,20 +5200,21 @@
       <w:pPr>
         <w:pStyle w:val="Heading1"/>
       </w:pPr>
+      <w:bookmarkStart w:id="12" w:name="_Toc142907690"/>
       <w:r>
         <w:t>RESULTS</w:t>
       </w:r>
-      <w:bookmarkEnd w:id="14"/>
+      <w:bookmarkEnd w:id="12"/>
     </w:p>
     <w:p>
       <w:pPr>
         <w:pStyle w:val="Heading2"/>
       </w:pPr>
-      <w:bookmarkStart w:id="15" w:name="_Toc141695962"/>
+      <w:bookmarkStart w:id="13" w:name="_Toc142907691"/>
       <w:r>
         <w:t>Synopsis</w:t>
       </w:r>
-      <w:bookmarkEnd w:id="15"/>
+      <w:bookmarkEnd w:id="13"/>
     </w:p>
     <w:p>
       <w:pPr>
@@ -5153,7 +5227,41 @@
         <w:rPr>
           <w:rFonts w:cs="Times New Roman"/>
         </w:rPr>
-        <w:t>After considering each IPTDS site, population, and MPG for both steelhead and Chinook salmon, sites were each lumped into one of four categories: 1) site recommended for continued funding, 2) existing sites recommended for funding under the IPTDS O&amp;M project, 3) proposed new sites, and 4) candidate sites for removal, at least from funding under the IPTDS O&amp;M project (</w:t>
+        <w:t>After considering each IPTDS site, population, and MPG for both steelhead and</w:t>
+      </w:r>
+      <w:r>
+        <w:rPr>
+          <w:rFonts w:cs="Times New Roman"/>
+        </w:rPr>
+        <w:t xml:space="preserve"> </w:t>
+      </w:r>
+      <w:proofErr w:type="spellStart"/>
+      <w:r>
+        <w:rPr>
+          <w:rFonts w:cs="Times New Roman"/>
+        </w:rPr>
+        <w:t>sp</w:t>
+      </w:r>
+      <w:proofErr w:type="spellEnd"/>
+      <w:r>
+        <w:rPr>
+          <w:rFonts w:cs="Times New Roman"/>
+        </w:rPr>
+        <w:t>/</w:t>
+      </w:r>
+      <w:proofErr w:type="spellStart"/>
+      <w:r>
+        <w:rPr>
+          <w:rFonts w:cs="Times New Roman"/>
+        </w:rPr>
+        <w:t>su</w:t>
+      </w:r>
+      <w:proofErr w:type="spellEnd"/>
+      <w:r>
+        <w:rPr>
+          <w:rFonts w:cs="Times New Roman"/>
+        </w:rPr>
+        <w:t xml:space="preserve"> Chinook salmon, sites were each lumped into one of four categories: 1) site recommended for continued funding, 2) existing sites recommended for funding under the IPTDS O&amp;M project, 3) proposed new sites, and 4) candidate sites for removal, at least from funding under the IPTDS O&amp;M project (</w:t>
       </w:r>
       <w:r>
         <w:rPr>
@@ -5165,18 +5273,12 @@
         <w:rPr>
           <w:rFonts w:cs="Times New Roman"/>
         </w:rPr>
-        <w:instrText xml:space="preserve"> REF _Ref142566021 \h </w:instrText>
-      </w:r>
-      <w:r>
-        <w:rPr>
-          <w:rFonts w:cs="Times New Roman"/>
-        </w:rPr>
-      </w:r>
-      <w:r>
-        <w:rPr>
-          <w:rFonts w:cs="Times New Roman"/>
-        </w:rPr>
-        <w:instrText xml:space="preserve"> \* MERGEFORMAT </w:instrText>
+        <w:instrText xml:space="preserve"> REF _Ref142566021 \h  \* MERGEFORMAT </w:instrText>
+      </w:r>
+      <w:r>
+        <w:rPr>
+          <w:rFonts w:cs="Times New Roman"/>
+        </w:rPr>
       </w:r>
       <w:r>
         <w:rPr>
@@ -5204,6 +5306,62 @@
           <w:rFonts w:cs="Times New Roman"/>
         </w:rPr>
         <w:t xml:space="preserve">). </w:t>
+      </w:r>
+      <w:r>
+        <w:rPr>
+          <w:rFonts w:cs="Times New Roman"/>
+        </w:rPr>
+        <w:t xml:space="preserve">A summary of recommendations is provided in </w:t>
+      </w:r>
+      <w:r>
+        <w:rPr>
+          <w:rFonts w:cs="Times New Roman"/>
+        </w:rPr>
+        <w:fldChar w:fldCharType="begin"/>
+      </w:r>
+      <w:r>
+        <w:rPr>
+          <w:rFonts w:cs="Times New Roman"/>
+        </w:rPr>
+        <w:instrText xml:space="preserve"> REF _Ref142566021 \h  \* MERGEFORMAT </w:instrText>
+      </w:r>
+      <w:r>
+        <w:rPr>
+          <w:rFonts w:cs="Times New Roman"/>
+        </w:rPr>
+      </w:r>
+      <w:r>
+        <w:rPr>
+          <w:rFonts w:cs="Times New Roman"/>
+        </w:rPr>
+        <w:fldChar w:fldCharType="separate"/>
+      </w:r>
+      <w:r>
+        <w:t xml:space="preserve">Table </w:t>
+      </w:r>
+      <w:r>
+        <w:rPr>
+          <w:noProof/>
+        </w:rPr>
+        <w:t>3</w:t>
+      </w:r>
+      <w:r>
+        <w:rPr>
+          <w:rFonts w:cs="Times New Roman"/>
+        </w:rPr>
+        <w:fldChar w:fldCharType="end"/>
+      </w:r>
+      <w:r>
+        <w:rPr>
+          <w:rFonts w:cs="Times New Roman"/>
+        </w:rPr>
+        <w:t xml:space="preserve"> </w:t>
+      </w:r>
+      <w:r>
+        <w:rPr>
+          <w:rFonts w:cs="Times New Roman"/>
+        </w:rPr>
+        <w:t xml:space="preserve">with footnotes; more detailed descriptions of considerations and recommendations are provided the in the Results that follow. </w:t>
       </w:r>
     </w:p>
     <w:p>
@@ -5217,7 +5375,7 @@
           <w:szCs w:val="18"/>
         </w:rPr>
       </w:pPr>
-      <w:bookmarkStart w:id="16" w:name="_Ref141944808"/>
+      <w:bookmarkStart w:id="14" w:name="_Ref141944808"/>
       <w:r>
         <w:rPr>
           <w:b/>
@@ -5235,7 +5393,7 @@
           <w:szCs w:val="24"/>
         </w:rPr>
       </w:pPr>
-      <w:bookmarkStart w:id="17" w:name="_Ref142566021"/>
+      <w:bookmarkStart w:id="15" w:name="_Ref142566021"/>
       <w:r>
         <w:rPr>
           <w:b/>
@@ -5280,8 +5438,8 @@
         </w:rPr>
         <w:fldChar w:fldCharType="end"/>
       </w:r>
-      <w:bookmarkEnd w:id="16"/>
-      <w:bookmarkEnd w:id="17"/>
+      <w:bookmarkEnd w:id="14"/>
+      <w:bookmarkEnd w:id="15"/>
       <w:r>
         <w:rPr>
           <w:b/>
@@ -5292,28 +5450,38 @@
       <w:r>
         <w:t xml:space="preserve"> </w:t>
       </w:r>
+      <w:commentRangeStart w:id="16"/>
+      <w:commentRangeStart w:id="17"/>
       <w:commentRangeStart w:id="18"/>
-      <w:commentRangeStart w:id="19"/>
       <w:r>
         <w:t>Summary of recommendations for IPTDS in the Snake River basin.</w:t>
       </w:r>
-      <w:commentRangeEnd w:id="18"/>
+      <w:commentRangeEnd w:id="16"/>
       <w:r>
         <w:rPr>
           <w:rStyle w:val="CommentReference"/>
           <w:i w:val="0"/>
           <w:iCs w:val="0"/>
         </w:rPr>
-        <w:commentReference w:id="18"/>
-      </w:r>
-      <w:commentRangeEnd w:id="19"/>
+        <w:commentReference w:id="16"/>
+      </w:r>
+      <w:commentRangeEnd w:id="17"/>
       <w:r>
         <w:rPr>
           <w:rStyle w:val="CommentReference"/>
           <w:i w:val="0"/>
           <w:iCs w:val="0"/>
         </w:rPr>
-        <w:commentReference w:id="19"/>
+        <w:commentReference w:id="17"/>
+      </w:r>
+      <w:commentRangeEnd w:id="18"/>
+      <w:r>
+        <w:rPr>
+          <w:rStyle w:val="CommentReference"/>
+          <w:i w:val="0"/>
+          <w:iCs w:val="0"/>
+        </w:rPr>
+        <w:commentReference w:id="18"/>
       </w:r>
     </w:p>
     <w:tbl>
@@ -5441,6 +5609,16 @@
               </w:rPr>
               <w:t xml:space="preserve"> Sites currently funded under the IPTDS O&amp;M project in which continued funding is recommended</w:t>
             </w:r>
+            <w:r>
+              <w:rPr>
+                <w:rFonts w:cs="Times New Roman"/>
+                <w:b w:val="0"/>
+                <w:bCs w:val="0"/>
+                <w:sz w:val="20"/>
+                <w:szCs w:val="20"/>
+              </w:rPr>
+              <w:t>.</w:t>
+            </w:r>
           </w:p>
         </w:tc>
         <w:tc>
@@ -5492,7 +5670,7 @@
               </w:rPr>
               <w:t xml:space="preserve"> KRS (or ESS)</w:t>
             </w:r>
-            <w:bookmarkStart w:id="20" w:name="_Ref141944055"/>
+            <w:bookmarkStart w:id="19" w:name="_Ref141944055"/>
             <w:r>
               <w:rPr>
                 <w:rStyle w:val="FootnoteReference"/>
@@ -5502,7 +5680,7 @@
               </w:rPr>
               <w:footnoteReference w:id="5"/>
             </w:r>
-            <w:bookmarkEnd w:id="20"/>
+            <w:bookmarkEnd w:id="19"/>
             <w:r>
               <w:rPr>
                 <w:rFonts w:cs="Times New Roman"/>
@@ -5576,7 +5754,7 @@
               </w:rPr>
               <w:t>, LRL, LRU, SC1</w:t>
             </w:r>
-            <w:bookmarkStart w:id="21" w:name="_Ref141944315"/>
+            <w:bookmarkStart w:id="20" w:name="_Ref141944315"/>
             <w:r>
               <w:rPr>
                 <w:rStyle w:val="FootnoteReference"/>
@@ -5586,7 +5764,7 @@
               </w:rPr>
               <w:footnoteReference w:id="7"/>
             </w:r>
-            <w:bookmarkEnd w:id="21"/>
+            <w:bookmarkEnd w:id="20"/>
             <w:r>
               <w:rPr>
                 <w:rFonts w:cs="Times New Roman"/>
@@ -5704,7 +5882,7 @@
               </w:rPr>
               <w:t xml:space="preserve"> IR1</w:t>
             </w:r>
-            <w:bookmarkStart w:id="22" w:name="_Ref141943648"/>
+            <w:bookmarkStart w:id="21" w:name="_Ref141943648"/>
             <w:r>
               <w:rPr>
                 <w:rStyle w:val="FootnoteReference"/>
@@ -5714,7 +5892,7 @@
               </w:rPr>
               <w:footnoteReference w:id="8"/>
             </w:r>
-            <w:bookmarkEnd w:id="22"/>
+            <w:bookmarkEnd w:id="21"/>
           </w:p>
           <w:p>
             <w:pPr>
@@ -5790,7 +5968,7 @@
               </w:rPr>
               <w:t>or MR1 or WR2)</w:t>
             </w:r>
-            <w:bookmarkStart w:id="23" w:name="_Ref142575239"/>
+            <w:bookmarkStart w:id="22" w:name="_Ref142575239"/>
             <w:r>
               <w:rPr>
                 <w:rStyle w:val="FootnoteReference"/>
@@ -5801,7 +5979,7 @@
               </w:rPr>
               <w:footnoteReference w:id="9"/>
             </w:r>
-            <w:bookmarkEnd w:id="23"/>
+            <w:bookmarkEnd w:id="22"/>
           </w:p>
         </w:tc>
       </w:tr>
@@ -5844,6 +6022,16 @@
               </w:rPr>
               <w:t xml:space="preserve"> Existing IPTDS which should be considered for funding under the IPTDS O&amp;M project</w:t>
             </w:r>
+            <w:r>
+              <w:rPr>
+                <w:rFonts w:cs="Times New Roman"/>
+                <w:b w:val="0"/>
+                <w:bCs w:val="0"/>
+                <w:sz w:val="20"/>
+                <w:szCs w:val="20"/>
+              </w:rPr>
+              <w:t xml:space="preserve"> to ensure long-term monitoring.</w:t>
+            </w:r>
           </w:p>
         </w:tc>
         <w:tc>
@@ -6054,6 +6242,7 @@
                 <w:szCs w:val="20"/>
                 <w:vertAlign w:val="superscript"/>
               </w:rPr>
+              <w:instrText xml:space="preserve"> \* MERGEFORMAT </w:instrText>
             </w:r>
             <w:r>
               <w:rPr>
@@ -6062,7 +6251,6 @@
                 <w:szCs w:val="20"/>
                 <w:vertAlign w:val="superscript"/>
               </w:rPr>
-              <w:instrText xml:space="preserve"> \* MERGEFORMAT </w:instrText>
             </w:r>
             <w:r>
               <w:rPr>
@@ -6199,6 +6387,16 @@
               </w:rPr>
               <w:t xml:space="preserve"> New IPTDS sites which would provide necessary status and trends monitoring</w:t>
             </w:r>
+            <w:r>
+              <w:rPr>
+                <w:rFonts w:cs="Times New Roman"/>
+                <w:b w:val="0"/>
+                <w:bCs w:val="0"/>
+                <w:sz w:val="20"/>
+                <w:szCs w:val="20"/>
+              </w:rPr>
+              <w:t>.</w:t>
+            </w:r>
           </w:p>
         </w:tc>
         <w:tc>
@@ -6386,6 +6584,16 @@
               </w:rPr>
               <w:t>for minimum status and trends monitoring</w:t>
             </w:r>
+            <w:r>
+              <w:rPr>
+                <w:rFonts w:cs="Times New Roman"/>
+                <w:b w:val="0"/>
+                <w:bCs w:val="0"/>
+                <w:sz w:val="20"/>
+                <w:szCs w:val="20"/>
+              </w:rPr>
+              <w:t>.</w:t>
+            </w:r>
           </w:p>
         </w:tc>
         <w:tc>
@@ -6612,10 +6820,8 @@
                 <w:rFonts w:cs="Times New Roman"/>
                 <w:sz w:val="20"/>
                 <w:szCs w:val="20"/>
-                <w:lang w:val="es-ES"/>
-              </w:rPr>
-            </w:pPr>
-            <w:proofErr w:type="spellStart"/>
+              </w:rPr>
+            </w:pPr>
             <w:r>
               <w:rPr>
                 <w:rFonts w:cs="Times New Roman"/>
@@ -6623,28 +6829,14 @@
                 <w:bCs/>
                 <w:sz w:val="20"/>
                 <w:szCs w:val="20"/>
-                <w:lang w:val="es-ES"/>
-              </w:rPr>
-              <w:t>Imnaha</w:t>
-            </w:r>
-            <w:proofErr w:type="spellEnd"/>
-            <w:r>
-              <w:rPr>
-                <w:rFonts w:cs="Times New Roman"/>
-                <w:b/>
-                <w:bCs/>
-                <w:sz w:val="20"/>
-                <w:szCs w:val="20"/>
-                <w:lang w:val="es-ES"/>
-              </w:rPr>
-              <w:t>:</w:t>
-            </w:r>
-            <w:r>
-              <w:rPr>
-                <w:rFonts w:cs="Times New Roman"/>
-                <w:sz w:val="20"/>
-                <w:szCs w:val="20"/>
-                <w:lang w:val="es-ES"/>
+              </w:rPr>
+              <w:t>Imnaha:</w:t>
+            </w:r>
+            <w:r>
+              <w:rPr>
+                <w:rFonts w:cs="Times New Roman"/>
+                <w:sz w:val="20"/>
+                <w:szCs w:val="20"/>
               </w:rPr>
               <w:t xml:space="preserve"> BSC, COC, IR2, IR3</w:t>
             </w:r>
@@ -6664,7 +6856,6 @@
                 <w:sz w:val="20"/>
                 <w:szCs w:val="20"/>
                 <w:vertAlign w:val="superscript"/>
-                <w:lang w:val="es-ES"/>
               </w:rPr>
               <w:instrText xml:space="preserve"> NOTEREF _Ref141943648 \h  \* MERGEFORMAT </w:instrText>
             </w:r>
@@ -6693,7 +6884,6 @@
                 <w:sz w:val="20"/>
                 <w:szCs w:val="20"/>
                 <w:vertAlign w:val="superscript"/>
-                <w:lang w:val="es-ES"/>
               </w:rPr>
               <w:t>8</w:t>
             </w:r>
@@ -6723,7 +6913,6 @@
           <w:iCs/>
           <w:sz w:val="24"/>
           <w:szCs w:val="24"/>
-          <w:lang w:val="es-ES"/>
         </w:rPr>
       </w:pPr>
     </w:p>
@@ -6734,7 +6923,6 @@
           <w:rFonts w:cs="Times New Roman"/>
           <w:sz w:val="24"/>
           <w:szCs w:val="24"/>
-          <w:lang w:val="es-ES"/>
         </w:rPr>
         <w:sectPr>
           <w:footnotePr>
@@ -6751,7 +6939,7 @@
       <w:pPr>
         <w:pStyle w:val="Heading2"/>
       </w:pPr>
-      <w:bookmarkStart w:id="24" w:name="_Toc141695963"/>
+      <w:bookmarkStart w:id="23" w:name="_Toc142907692"/>
       <w:r>
         <w:lastRenderedPageBreak/>
         <w:t xml:space="preserve">Snake River Basin </w:t>
@@ -6762,27 +6950,24 @@
       <w:r>
         <w:t xml:space="preserve"> DPS</w:t>
       </w:r>
-      <w:bookmarkEnd w:id="24"/>
+      <w:bookmarkEnd w:id="23"/>
     </w:p>
     <w:p>
       <w:pPr>
         <w:pStyle w:val="Heading3"/>
       </w:pPr>
-      <w:bookmarkStart w:id="25" w:name="_Toc141695964"/>
+      <w:bookmarkStart w:id="24" w:name="_Toc142907693"/>
       <w:r>
         <w:t>Salmon River MPG</w:t>
       </w:r>
-      <w:bookmarkEnd w:id="25"/>
+      <w:bookmarkEnd w:id="24"/>
     </w:p>
     <w:p>
       <w:pPr>
         <w:jc w:val="both"/>
       </w:pPr>
       <w:r>
-        <w:t>Funding</w:t>
-      </w:r>
-      <w:r>
-        <w:t xml:space="preserve"> for O&amp;M is currently provided for 17 IPTDS sites within the Salmon River MPG</w:t>
+        <w:t>Funding for O&amp;M is currently provided for 17 IPTDS sites within the Salmon River MPG</w:t>
       </w:r>
       <w:r>
         <w:t>. We recommend</w:t>
@@ -6880,10 +7065,22 @@
         <w:t xml:space="preserve"> (both O&amp;M funded). </w:t>
       </w:r>
       <w:r>
-        <w:t xml:space="preserve">The USE site provides more complete population coverage that the USI and the weir; however, an estimate of abundance at USE </w:t>
-      </w:r>
-      <w:r>
-        <w:t xml:space="preserve">is reliant on observations at USE and sites upstream (including </w:t>
+        <w:t>The USE site provides more complete population coverage tha</w:t>
+      </w:r>
+      <w:r>
+        <w:t>n</w:t>
+      </w:r>
+      <w:r>
+        <w:t xml:space="preserve"> USI and the weir; however, an estimate of abundance at USE </w:t>
+      </w:r>
+      <w:r>
+        <w:t>is reliant on observations at US</w:t>
+      </w:r>
+      <w:r>
+        <w:t>I</w:t>
+      </w:r>
+      <w:r>
+        <w:t xml:space="preserve"> and sites upstream (including </w:t>
       </w:r>
       <w:proofErr w:type="spellStart"/>
       <w:r>
@@ -6894,7 +7091,19 @@
         <w:t xml:space="preserve"> Hatchery weir)</w:t>
       </w:r>
       <w:r>
-        <w:t xml:space="preserve"> to estimate a detection probability. Further, sites don’t exist upstream to appropriately “parse” abundance estimates to the SRUMA-s and SREFS-s populations from abundance at USE</w:t>
+        <w:t xml:space="preserve"> to estimate a detection probability. Further, sites don’t exist</w:t>
+      </w:r>
+      <w:r>
+        <w:t xml:space="preserve"> in appropriate locations</w:t>
+      </w:r>
+      <w:r>
+        <w:t xml:space="preserve"> upstream to </w:t>
+      </w:r>
+      <w:r>
+        <w:t>effectively</w:t>
+      </w:r>
+      <w:r>
+        <w:t xml:space="preserve"> “parse” abundance estimates to the SRUMA-s and SREFS-s populations from abundance at USE</w:t>
       </w:r>
       <w:r>
         <w:t xml:space="preserve"> to estimate abundance for the SRPAH-s population. Because other populations within the MPG are monitored with high precision, USI could be considered for removal</w:t>
@@ -6918,11 +7127,20 @@
         <w:t>to</w:t>
       </w:r>
       <w:r>
-        <w:t xml:space="preserve"> begin</w:t>
+        <w:t xml:space="preserve"> </w:t>
+      </w:r>
+      <w:r>
+        <w:t>consider</w:t>
       </w:r>
       <w:proofErr w:type="gramEnd"/>
       <w:r>
-        <w:t xml:space="preserve"> funding PCA to ensure long-term monitoring of the SRPAN-s population. Finally, </w:t>
+        <w:t xml:space="preserve"> funding</w:t>
+      </w:r>
+      <w:r>
+        <w:t xml:space="preserve"> of</w:t>
+      </w:r>
+      <w:r>
+        <w:t xml:space="preserve"> PCA to ensure long-term monitoring of the SRPAN-s population. Finally, </w:t>
       </w:r>
       <w:r>
         <w:t>we recommend new (proposed) sites in the SREFS-s, SRCHA-s, and SRLSR-s population</w:t>
@@ -6946,7 +7164,7 @@
           <w:szCs w:val="24"/>
         </w:rPr>
       </w:pPr>
-      <w:bookmarkStart w:id="26" w:name="_Ref141280661"/>
+      <w:bookmarkStart w:id="25" w:name="_Ref141280661"/>
       <w:r>
         <w:rPr>
           <w:b/>
@@ -6990,7 +7208,7 @@
         </w:rPr>
         <w:fldChar w:fldCharType="end"/>
       </w:r>
-      <w:bookmarkEnd w:id="26"/>
+      <w:bookmarkEnd w:id="25"/>
       <w:r>
         <w:rPr>
           <w:b/>
@@ -7037,7 +7255,7 @@
                 <w:szCs w:val="20"/>
               </w:rPr>
             </w:pPr>
-            <w:bookmarkStart w:id="27" w:name="_Hlk141696765"/>
+            <w:bookmarkStart w:id="26" w:name="_Hlk141696765"/>
             <w:r>
               <w:rPr>
                 <w:rFonts w:cs="Times New Roman"/>
@@ -7449,7 +7667,7 @@
                 <w:szCs w:val="20"/>
               </w:rPr>
             </w:pPr>
-            <w:commentRangeStart w:id="28"/>
+            <w:commentRangeStart w:id="27"/>
             <w:r>
               <w:rPr>
                 <w:rFonts w:cs="Times New Roman"/>
@@ -7458,12 +7676,12 @@
               </w:rPr>
               <w:t>Data Gap</w:t>
             </w:r>
-            <w:commentRangeEnd w:id="28"/>
+            <w:commentRangeEnd w:id="27"/>
             <w:r>
               <w:rPr>
                 <w:rStyle w:val="CommentReference"/>
               </w:rPr>
-              <w:commentReference w:id="28"/>
+              <w:commentReference w:id="27"/>
             </w:r>
           </w:p>
         </w:tc>
@@ -9450,60 +9668,79 @@
           </w:p>
         </w:tc>
       </w:tr>
-      <w:bookmarkEnd w:id="27"/>
     </w:tbl>
-    <w:p>
-      <w:pPr>
-        <w:jc w:val="both"/>
-        <w:rPr>
-          <w:rFonts w:cs="Times New Roman"/>
-          <w:b/>
-          <w:bCs/>
-          <w:sz w:val="24"/>
-          <w:szCs w:val="24"/>
-        </w:rPr>
-      </w:pPr>
-    </w:p>
     <w:p>
       <w:pPr>
         <w:pStyle w:val="Heading3"/>
       </w:pPr>
-      <w:bookmarkStart w:id="29" w:name="_Toc141695965"/>
-      <w:r>
+      <w:bookmarkStart w:id="28" w:name="_Toc142907694"/>
+      <w:bookmarkEnd w:id="26"/>
+      <w:r>
+        <w:lastRenderedPageBreak/>
         <w:t>Clearwater</w:t>
       </w:r>
       <w:r>
         <w:t xml:space="preserve"> River MPG</w:t>
       </w:r>
-      <w:bookmarkEnd w:id="29"/>
+      <w:bookmarkEnd w:id="28"/>
     </w:p>
     <w:p>
       <w:pPr>
         <w:jc w:val="both"/>
-        <w:rPr>
-          <w:rFonts w:cs="Times New Roman"/>
-        </w:rPr>
       </w:pPr>
-      <w:bookmarkStart w:id="30" w:name="_Hlk141428815"/>
-      <w:r>
-        <w:rPr>
-          <w:rFonts w:cs="Times New Roman"/>
-        </w:rPr>
-        <w:t>We recommend the continued funding of O&amp;M for 5 sites currently managed by the IPTDS O&amp;M project: LRL, LRU, SC1, LC1, and LC2. Two existing sites should be considered for addition to the project: SW1 and SW2. In addition, at least two other sites within the CRSFC-s and CRLMA-s populations should be considered for funding; however, those don’t necessarily need to be SC2 or CRA, at least as currently configured.</w:t>
+      <w:bookmarkStart w:id="29" w:name="_Hlk141428815"/>
+      <w:r>
+        <w:t xml:space="preserve">Funding for O&amp;M is currently provided for </w:t>
+      </w:r>
+      <w:r>
+        <w:t>seven</w:t>
+      </w:r>
+      <w:r>
+        <w:t xml:space="preserve"> IPTDS sites within the Clearwater River MPG. We recommend the continued funding of O&amp;M for five sites currently funded under the project and adding two existing sites (SW1 and SW2) to ensure long-term monitoring of the CRSEL-s population. In addition, at least two other sites within the </w:t>
+      </w:r>
+      <w:r>
+        <w:rPr>
+          <w:rFonts w:cs="Times New Roman"/>
+        </w:rPr>
+        <w:t>CRSFC-s and CRLMA-s populations should be considered for funding; however, those don’t necessarily need to be SC2 or CRA, at least as currently configured.</w:t>
+      </w:r>
+      <w:r>
+        <w:rPr>
+          <w:rFonts w:cs="Times New Roman"/>
+        </w:rPr>
+        <w:t xml:space="preserve"> Continued funding of O&amp;M is recommended for </w:t>
+      </w:r>
+      <w:r>
+        <w:rPr>
+          <w:rFonts w:cs="Times New Roman"/>
+        </w:rPr>
+        <w:t>LRL, LRU, SC1, LC1, and LC2.</w:t>
       </w:r>
     </w:p>
     <w:p>
       <w:pPr>
         <w:jc w:val="both"/>
-        <w:rPr>
-          <w:rFonts w:cs="Times New Roman"/>
-        </w:rPr>
       </w:pPr>
       <w:r>
-        <w:rPr>
-          <w:rFonts w:cs="Times New Roman"/>
-        </w:rPr>
-        <w:t>To improve population status and trends monitoring for steelhead in the MPG, alternate site configurations could be considered within the CRSFC-s and CRLMA-s populations. For example, either the SC1 or SC2 site could be moved to near the bottom of the CRSFC-s population, or alternately, an IPTDS near the bottom of a major spawning area within the CRLMA-s population could be considered. Existing sites to consider funding under the IPTDS O&amp;M project include JUL (Potlatch River), LAP (</w:t>
+        <w:t xml:space="preserve">To improve population status and trends monitoring for steelhead in the MPG, alternate site configurations could be considered within the </w:t>
+      </w:r>
+      <w:r>
+        <w:rPr>
+          <w:rFonts w:cs="Times New Roman"/>
+        </w:rPr>
+        <w:t>CRSFC-s and CRLMA-s populations.</w:t>
+      </w:r>
+      <w:r>
+        <w:rPr>
+          <w:rFonts w:cs="Times New Roman"/>
+        </w:rPr>
+        <w:t xml:space="preserve"> For example, either the SC1 or SC2 (likely SC2) site could be moved to near the bottom boundary of the SRSFC-s population; alternately, an IPTDS near the bottom of a major spawning area within the CRLMA-s population could be considered. Existing sites within the CRLMA-s population to consider include </w:t>
+      </w:r>
+      <w:r>
+        <w:rPr>
+          <w:rFonts w:cs="Times New Roman"/>
+        </w:rPr>
+        <w:t>JUL (Potlatch River), LAP (</w:t>
       </w:r>
       <w:proofErr w:type="spellStart"/>
       <w:r>
@@ -9517,7 +9754,25 @@
         <w:rPr>
           <w:rFonts w:cs="Times New Roman"/>
         </w:rPr>
-        <w:t xml:space="preserve"> River), or LAW (Lawyer Creek), if desired. Regardless, one site within the CRSFC-s population should be funded under the IPTDS O&amp;M project to facilitate estimates of detection probabilities at downriver sites, but that site doesn’t necessarily need to be CRA.</w:t>
+        <w:t xml:space="preserve"> River), or LAW (Lawyer Creek)</w:t>
+      </w:r>
+      <w:r>
+        <w:rPr>
+          <w:rFonts w:cs="Times New Roman"/>
+        </w:rPr>
+        <w:t>; LAP would be a good candidate due to reliable operation and to continue the existing time-series of abundance estimates</w:t>
+      </w:r>
+      <w:r>
+        <w:rPr>
+          <w:rFonts w:cs="Times New Roman"/>
+        </w:rPr>
+        <w:t xml:space="preserve">. </w:t>
+      </w:r>
+      <w:r>
+        <w:rPr>
+          <w:rFonts w:cs="Times New Roman"/>
+        </w:rPr>
+        <w:t>Regardless, one site within the CRSFC-s population should be funded under the IPTDS O&amp;M project to facilitate estimates of detection probabilities at downriver sites, but that site doesn’t necessarily need to be CRA.</w:t>
       </w:r>
       <w:r>
         <w:rPr>
@@ -9552,7 +9807,7 @@
         <w:t xml:space="preserve"> downstream of major spawning areas.</w:t>
       </w:r>
     </w:p>
-    <w:bookmarkEnd w:id="30"/>
+    <w:bookmarkEnd w:id="29"/>
     <w:p>
       <w:pPr>
         <w:pStyle w:val="Caption"/>
@@ -9657,7 +9912,7 @@
                 <w:szCs w:val="20"/>
               </w:rPr>
             </w:pPr>
-            <w:bookmarkStart w:id="31" w:name="_Hlk141427717"/>
+            <w:bookmarkStart w:id="30" w:name="_Hlk141427717"/>
             <w:r>
               <w:rPr>
                 <w:rFonts w:cs="Times New Roman"/>
@@ -10331,7 +10586,7 @@
                 <w:sz w:val="20"/>
                 <w:szCs w:val="20"/>
               </w:rPr>
-              <w:t xml:space="preserve"> An estimate for one tributary, Crooked River, within the population is currently possible using the two-pass CRA site. SC1 and SC2 allow for an abundance estimate for the entire South Fork Clearwater watershed; however, the CRSFC-s population boundary occurs </w:t>
+              <w:t xml:space="preserve"> An estimate for one tributary, Crooked River, within the population is currently possible using the two-pass </w:t>
             </w:r>
             <w:r>
               <w:rPr>
@@ -10340,23 +10595,7 @@
                 <w:szCs w:val="20"/>
               </w:rPr>
               <w:lastRenderedPageBreak/>
-              <w:t xml:space="preserve">well upstream of SC2 where Hwy 13 crosses the South Fork Clearwater River and abundance estimates at SC1/SC2 don’t account for e.g., pre-spawn mortality, harvest, etc. that occurs below the CRSFC-s population boundary. If improved monitoring was desired for the steelhead (and </w:t>
-            </w:r>
-            <w:r>
-              <w:rPr>
-                <w:rFonts w:cs="Times New Roman"/>
-                <w:sz w:val="20"/>
-                <w:szCs w:val="20"/>
-              </w:rPr>
-              <w:t>Chinook salmon</w:t>
-            </w:r>
-            <w:r>
-              <w:rPr>
-                <w:rFonts w:cs="Times New Roman"/>
-                <w:sz w:val="20"/>
-                <w:szCs w:val="20"/>
-              </w:rPr>
-              <w:t xml:space="preserve"> population), a site could be considered near the crossing of Hwy 13 and below any major spawning areas (Newsome [includes Crooked River], American, Upper South Fork). If a site was moved to this new location, SC1 or SC2 could potentially be removed; the new site would either need to be a two-pass configuration or sites upstream (e.g., SC3, SC4, CRA) would need to be maintained to ensure that detection probabilities could be estimated.</w:t>
+              <w:t>CRA site. SC1 and SC2 allow for an abundance estimate for the entire South Fork Clearwater watershed; however, the CRSFC-s population boundary occurs well upstream of SC2 where Hwy 13 crosses the South Fork Clearwater River and abundance estimates at SC1/SC2 don’t account for e.g., pre-spawn mortality, harvest, etc. that occurs below the CRSFC-s population boundary. If improved monitoring was desired for the steelhead (and Chinook salmon population), a site could be considered near the crossing of Hwy 13 and below any major spawning areas (Newsome [includes Crooked River], American, Upper South Fork). If a site was moved to this new location, SC1 or SC2 could potentially be removed; the new site would either need to be a two-pass configuration or sites upstream (e.g., SC3, SC4, CRA) would need to be maintained to ensure that detection probabilities could be estimated.</w:t>
             </w:r>
             <w:r>
               <w:rPr>
@@ -10398,7 +10637,7 @@
                 <w:sz w:val="20"/>
                 <w:szCs w:val="20"/>
               </w:rPr>
-              <w:t xml:space="preserve"> to maintain low-precision monitoring. Alternate site configurations, </w:t>
+              <w:t xml:space="preserve"> to maintain low-precision monitoring. </w:t>
             </w:r>
             <w:r>
               <w:rPr>
@@ -10407,7 +10646,7 @@
                 <w:szCs w:val="20"/>
               </w:rPr>
               <w:lastRenderedPageBreak/>
-              <w:t>including for SC1 and SC2, could be considered to improve cost-savings for the CRSFC-s and CRLMA-s populations.</w:t>
+              <w:t>Alternate site configurations, including for SC1 and SC2, could be considered to improve cost-savings for the CRSFC-s and CRLMA-s populations.</w:t>
             </w:r>
           </w:p>
         </w:tc>
@@ -10438,7 +10677,6 @@
                 <w:sz w:val="20"/>
                 <w:szCs w:val="20"/>
               </w:rPr>
-              <w:lastRenderedPageBreak/>
               <w:t>CRLOL-s</w:t>
             </w:r>
           </w:p>
@@ -11020,7 +11258,7 @@
           </w:p>
         </w:tc>
       </w:tr>
-      <w:bookmarkEnd w:id="31"/>
+      <w:bookmarkEnd w:id="30"/>
     </w:tbl>
     <w:p>
       <w:pPr>
@@ -11038,8 +11276,8 @@
       <w:pPr>
         <w:pStyle w:val="Heading3"/>
       </w:pPr>
-      <w:bookmarkStart w:id="32" w:name="_Toc141695966"/>
-      <w:bookmarkStart w:id="33" w:name="_Hlk141435949"/>
+      <w:bookmarkStart w:id="31" w:name="_Hlk141435949"/>
+      <w:bookmarkStart w:id="32" w:name="_Toc142907695"/>
       <w:r>
         <w:lastRenderedPageBreak/>
         <w:t>Imnaha</w:t>
@@ -11060,7 +11298,7 @@
         <w:rPr>
           <w:rFonts w:cs="Times New Roman"/>
         </w:rPr>
-        <w:t>We recommend the continued funding of O&amp;M for at least one site currently funded by the IPTDS O&amp;M project: IR1. One additional array or site upstream of IR1 should also be funded under the project to allow estimation of the detection probability at IR1. This could include converting IR1 to a two-pass configuration, continued funding of the BSC or IR3 sites, or moving funding from BSC/IR3 to another existing site within the population important for status and trends monitoring. Funding for O&amp;M of other sites could be removed from the IPTDS O&amp;M project, assuming that three sites would provide sufficient detections, and adequate detection probabilities, to estimate abundance of the IRMAI-s population for status and trends monitoring.</w:t>
+        <w:t>Funding for O&amp;M is currently provided for five IPTDS sites within the Imnaha River MPG. We recommend the continued funding of O&amp;M for at least one site currently funded by the IPTDS O&amp;M project: IR1. In addition, one additional array or site upstream of IR1 should be funded to ensure estimation of a detection probability at IR1. Options could include converting IR1 to a two-pass configuration, continued funding of the BSC or IR3 sites, or moving funding from BSC/IR3 to another existing site within the population important for status and trends monitoring. Funding of O&amp;M for other sites could be removed from the IPTDS O&amp;M project, assuming sites would provide sufficient detections (and adequate detection probabilities) to estimate abundance of the IRMAI-s population for high-precision status and trends monitoring. High-precision monitoring is required for the IRMAI-s population since it is the only population in the MPG.</w:t>
       </w:r>
     </w:p>
     <w:p>
@@ -11536,13 +11774,27 @@
     </w:p>
     <w:p>
       <w:pPr>
+        <w:rPr>
+          <w:rFonts w:eastAsiaTheme="majorEastAsia" w:cstheme="majorBidi"/>
+          <w:sz w:val="24"/>
+          <w:szCs w:val="24"/>
+          <w:u w:val="single"/>
+        </w:rPr>
+      </w:pPr>
+      <w:r>
+        <w:br w:type="page"/>
+      </w:r>
+    </w:p>
+    <w:p>
+      <w:pPr>
         <w:pStyle w:val="Heading3"/>
       </w:pPr>
-      <w:bookmarkStart w:id="34" w:name="_Toc141695967"/>
-      <w:r>
+      <w:bookmarkStart w:id="33" w:name="_Toc142907696"/>
+      <w:r>
+        <w:lastRenderedPageBreak/>
         <w:t>Grande Ronde River MPG</w:t>
       </w:r>
-      <w:bookmarkEnd w:id="34"/>
+      <w:bookmarkEnd w:id="33"/>
     </w:p>
     <w:p>
       <w:pPr>
@@ -11555,7 +11807,7 @@
         <w:rPr>
           <w:rFonts w:cs="Times New Roman"/>
         </w:rPr>
-        <w:t>We recommend the continued funding of O&amp;M for 3 sites currently managed by the IPTDS O&amp;M project: UGR, WR1, and JOC. In addition, WEN should be considered for funding under the project.</w:t>
+        <w:t xml:space="preserve">Funding of O&amp;M is currently provided for three sites within the Grande Ronde MPG. We recommended the continued funding for each of these (UGR, WR1, and JOC); in addition, WEN should be considered for funding under the project. </w:t>
       </w:r>
     </w:p>
     <w:p>
@@ -11675,7 +11927,7 @@
                 <w:szCs w:val="20"/>
               </w:rPr>
             </w:pPr>
-            <w:bookmarkStart w:id="35" w:name="_Hlk141436004"/>
+            <w:bookmarkStart w:id="34" w:name="_Hlk141436004"/>
             <w:r>
               <w:rPr>
                 <w:rFonts w:cs="Times New Roman"/>
@@ -11683,7 +11935,6 @@
                 <w:sz w:val="20"/>
                 <w:szCs w:val="20"/>
               </w:rPr>
-              <w:lastRenderedPageBreak/>
               <w:t>Pop ID</w:t>
             </w:r>
           </w:p>
@@ -12227,15 +12478,7 @@
                 <w:sz w:val="20"/>
                 <w:szCs w:val="20"/>
               </w:rPr>
-              <w:t xml:space="preserve">. </w:t>
-            </w:r>
-            <w:r>
-              <w:rPr>
-                <w:rFonts w:cs="Times New Roman"/>
-                <w:sz w:val="20"/>
-                <w:szCs w:val="20"/>
-              </w:rPr>
-              <w:t>In addition, alternate configurations of sites and arrays in the population could be considered to reduce costs for status and trends monitoring, if desired.</w:t>
+              <w:t>. In addition, alternate configurations of sites and arrays in the population could be considered to reduce costs for status and trends monitoring, if desired.</w:t>
             </w:r>
           </w:p>
         </w:tc>
@@ -12289,7 +12532,7 @@
           </w:p>
         </w:tc>
       </w:tr>
-      <w:bookmarkEnd w:id="33"/>
+      <w:bookmarkEnd w:id="31"/>
       <w:tr>
         <w:trPr>
           <w:cnfStyle w:val="000000100000" w:firstRow="0" w:lastRow="0" w:firstColumn="0" w:lastColumn="0" w:oddVBand="0" w:evenVBand="0" w:oddHBand="1" w:evenHBand="0" w:firstRowFirstColumn="0" w:firstRowLastColumn="0" w:lastRowFirstColumn="0" w:lastRowLastColumn="0"/>
@@ -12736,33 +12979,21 @@
           </w:p>
         </w:tc>
       </w:tr>
-      <w:bookmarkEnd w:id="35"/>
     </w:tbl>
-    <w:p>
-      <w:pPr>
-        <w:jc w:val="both"/>
-        <w:rPr>
-          <w:rFonts w:cs="Times New Roman"/>
-          <w:b/>
-          <w:bCs/>
-          <w:sz w:val="24"/>
-          <w:szCs w:val="24"/>
-          <w:lang w:val="fr-FR"/>
-        </w:rPr>
-      </w:pPr>
-    </w:p>
     <w:p>
       <w:pPr>
         <w:pStyle w:val="Heading3"/>
       </w:pPr>
-      <w:bookmarkStart w:id="36" w:name="_Toc141695968"/>
-      <w:r>
+      <w:bookmarkStart w:id="35" w:name="_Toc142907697"/>
+      <w:bookmarkEnd w:id="34"/>
+      <w:r>
+        <w:lastRenderedPageBreak/>
         <w:t>Hells Canyon</w:t>
       </w:r>
       <w:r>
         <w:t xml:space="preserve"> MPG</w:t>
       </w:r>
-      <w:bookmarkEnd w:id="36"/>
+      <w:bookmarkEnd w:id="35"/>
     </w:p>
     <w:p>
       <w:pPr>
@@ -12775,7 +13006,19 @@
         <w:rPr>
           <w:rFonts w:cs="Times New Roman"/>
         </w:rPr>
-        <w:t>The lone population in the MPG (SNHCT-s) is extirpated, and so no considerations for the MPG were made.</w:t>
+        <w:t>The lone population in the MPG (SNHCT-s) is</w:t>
+      </w:r>
+      <w:r>
+        <w:rPr>
+          <w:rFonts w:cs="Times New Roman"/>
+        </w:rPr>
+        <w:t xml:space="preserve"> listed as</w:t>
+      </w:r>
+      <w:r>
+        <w:rPr>
+          <w:rFonts w:cs="Times New Roman"/>
+        </w:rPr>
+        <w:t xml:space="preserve"> extirpated, and so no considerations for the MPG were made.</w:t>
       </w:r>
     </w:p>
     <w:p>
@@ -12889,7 +13132,6 @@
                 <w:sz w:val="20"/>
                 <w:szCs w:val="20"/>
               </w:rPr>
-              <w:lastRenderedPageBreak/>
               <w:t>Pop ID</w:t>
             </w:r>
           </w:p>
@@ -13212,7 +13454,6 @@
           <w:u w:val="single"/>
         </w:rPr>
       </w:pPr>
-      <w:bookmarkStart w:id="37" w:name="_Toc141695969"/>
       <w:r>
         <w:br w:type="page"/>
       </w:r>
@@ -13221,6 +13462,7 @@
       <w:pPr>
         <w:pStyle w:val="Heading3"/>
       </w:pPr>
+      <w:bookmarkStart w:id="36" w:name="_Toc142907698"/>
       <w:r>
         <w:lastRenderedPageBreak/>
         <w:t>Lower Snake</w:t>
@@ -13228,7 +13470,7 @@
       <w:r>
         <w:t xml:space="preserve"> MPG</w:t>
       </w:r>
-      <w:bookmarkEnd w:id="37"/>
+      <w:bookmarkEnd w:id="36"/>
     </w:p>
     <w:p>
       <w:pPr>
@@ -14150,28 +14392,22 @@
       <w:pPr>
         <w:pStyle w:val="Heading2"/>
       </w:pPr>
-      <w:bookmarkStart w:id="38" w:name="_Toc141695970"/>
+      <w:bookmarkStart w:id="37" w:name="_Toc142907699"/>
       <w:r>
         <w:lastRenderedPageBreak/>
-        <w:t xml:space="preserve">Snake River Spring/Summer-run </w:t>
-      </w:r>
-      <w:r>
-        <w:t>Chinook Salmon</w:t>
-      </w:r>
-      <w:r>
-        <w:t xml:space="preserve"> ESU</w:t>
-      </w:r>
-      <w:bookmarkEnd w:id="38"/>
+        <w:t>Snake River Spring/Summer-run Chinook Salmon ESU</w:t>
+      </w:r>
+      <w:bookmarkEnd w:id="37"/>
     </w:p>
     <w:p>
       <w:pPr>
         <w:pStyle w:val="Heading3"/>
       </w:pPr>
-      <w:bookmarkStart w:id="39" w:name="_Toc141695971"/>
+      <w:bookmarkStart w:id="38" w:name="_Toc142907700"/>
       <w:r>
         <w:t>Upper Salmon River MPG</w:t>
       </w:r>
-      <w:bookmarkEnd w:id="39"/>
+      <w:bookmarkEnd w:id="38"/>
     </w:p>
     <w:p>
       <w:pPr>
@@ -14228,23 +14464,7 @@
           <w:sz w:val="24"/>
           <w:szCs w:val="24"/>
         </w:rPr>
-        <w:t xml:space="preserve">site is recommended under the IPTDS O&amp;M project to provide monitoring for the SREFS-s steelhead population, which would also provide improved monitoring for the SREFS </w:t>
-      </w:r>
-      <w:r>
-        <w:rPr>
-          <w:rFonts w:cs="Times New Roman"/>
-          <w:sz w:val="24"/>
-          <w:szCs w:val="24"/>
-        </w:rPr>
-        <w:t>Chinook salmon</w:t>
-      </w:r>
-      <w:r>
-        <w:rPr>
-          <w:rFonts w:cs="Times New Roman"/>
-          <w:sz w:val="24"/>
-          <w:szCs w:val="24"/>
-        </w:rPr>
-        <w:t xml:space="preserve"> population and Upper Salmon River MPG. A site in the lower East Fork Salmon River would better</w:t>
+        <w:t>site is recommended under the IPTDS O&amp;M project to provide monitoring for the SREFS-s steelhead population, which would also provide improved monitoring for the SREFS Chinook salmon population and Upper Salmon River MPG. A site in the lower East Fork Salmon River would better</w:t>
       </w:r>
       <w:r>
         <w:rPr>
@@ -14315,13 +14535,7 @@
         <w:t>.</w:t>
       </w:r>
       <w:r>
-        <w:t xml:space="preserve"> Populations within the Upper Salmon MPG, Snake River Spring/Summer-run </w:t>
-      </w:r>
-      <w:r>
-        <w:t>Chinook Salmon</w:t>
-      </w:r>
-      <w:r>
-        <w:t xml:space="preserve"> ESU including their status, current level of status and trends monitoring, and considerations and recommendations for each population for funding of IPTDS O&amp;M for adult abundance monitoring.</w:t>
+        <w:t xml:space="preserve"> Populations within the Upper Salmon MPG, Snake River Spring/Summer-run Chinook Salmon ESU including their status, current level of status and trends monitoring, and considerations and recommendations for each population for funding of IPTDS O&amp;M for adult abundance monitoring.</w:t>
       </w:r>
     </w:p>
     <w:tbl>
@@ -15590,23 +15804,7 @@
                 <w:sz w:val="20"/>
                 <w:szCs w:val="20"/>
               </w:rPr>
-              <w:t xml:space="preserve"> counts (ground, UAS). An IPTDS is recommended for the lower East Fork Salmon River to address monitoring for the SREFS-s steelhead populations, which would improve overall monitoring for the SREFS population and Upper Salmon River </w:t>
-            </w:r>
-            <w:r>
-              <w:rPr>
-                <w:rFonts w:cs="Times New Roman"/>
-                <w:sz w:val="20"/>
-                <w:szCs w:val="20"/>
-              </w:rPr>
-              <w:t>Chinook salmon</w:t>
-            </w:r>
-            <w:r>
-              <w:rPr>
-                <w:rFonts w:cs="Times New Roman"/>
-                <w:sz w:val="20"/>
-                <w:szCs w:val="20"/>
-              </w:rPr>
-              <w:t xml:space="preserve"> MPG. </w:t>
+              <w:t xml:space="preserve"> counts (ground, UAS). An IPTDS is recommended for the lower East Fork Salmon River to address monitoring for the SREFS-s steelhead populations, which would improve overall monitoring for the SREFS population and Upper Salmon River Chinook salmon MPG. </w:t>
             </w:r>
           </w:p>
         </w:tc>
@@ -15631,23 +15829,7 @@
                 <w:sz w:val="20"/>
                 <w:szCs w:val="20"/>
               </w:rPr>
-              <w:t xml:space="preserve">No action needed; however, a new site proposed for steelhead would improve monitoring for the </w:t>
-            </w:r>
-            <w:r>
-              <w:rPr>
-                <w:rFonts w:cs="Times New Roman"/>
-                <w:sz w:val="20"/>
-                <w:szCs w:val="20"/>
-              </w:rPr>
-              <w:t>Chinook salmon</w:t>
-            </w:r>
-            <w:r>
-              <w:rPr>
-                <w:rFonts w:cs="Times New Roman"/>
-                <w:sz w:val="20"/>
-                <w:szCs w:val="20"/>
-              </w:rPr>
-              <w:t xml:space="preserve"> population and MPG</w:t>
+              <w:t>No action needed; however, a new site proposed for steelhead would improve monitoring for the Chinook salmon population and MPG</w:t>
             </w:r>
           </w:p>
         </w:tc>
@@ -16333,23 +16515,7 @@
                 <w:szCs w:val="20"/>
               </w:rPr>
               <w:lastRenderedPageBreak/>
-              <w:t xml:space="preserve">steelhead population and provides improved monitoring for the SRNFS </w:t>
-            </w:r>
-            <w:r>
-              <w:rPr>
-                <w:rFonts w:cs="Times New Roman"/>
-                <w:sz w:val="20"/>
-                <w:szCs w:val="20"/>
-              </w:rPr>
-              <w:t>Chinook salmon</w:t>
-            </w:r>
-            <w:r>
-              <w:rPr>
-                <w:rFonts w:cs="Times New Roman"/>
-                <w:sz w:val="20"/>
-                <w:szCs w:val="20"/>
-              </w:rPr>
-              <w:t xml:space="preserve"> population.</w:t>
+              <w:t>steelhead population and provides improved monitoring for the SRNFS Chinook salmon population.</w:t>
             </w:r>
             <w:r>
               <w:rPr>
@@ -16584,11 +16750,11 @@
       <w:pPr>
         <w:pStyle w:val="Heading3"/>
       </w:pPr>
-      <w:bookmarkStart w:id="40" w:name="_Toc141695972"/>
+      <w:bookmarkStart w:id="39" w:name="_Toc142907701"/>
       <w:r>
         <w:t>Middle Fork Salmon River MPG</w:t>
       </w:r>
-      <w:bookmarkEnd w:id="40"/>
+      <w:bookmarkEnd w:id="39"/>
     </w:p>
     <w:p>
       <w:pPr>
@@ -16605,23 +16771,7 @@
           <w:sz w:val="24"/>
           <w:szCs w:val="24"/>
         </w:rPr>
-        <w:t xml:space="preserve">No action is necessary for the Middle Fork Salmon River MPG, Snake River spring/summer-run </w:t>
-      </w:r>
-      <w:r>
-        <w:rPr>
-          <w:rFonts w:cs="Times New Roman"/>
-          <w:sz w:val="24"/>
-          <w:szCs w:val="24"/>
-        </w:rPr>
-        <w:t>Chinook salmon</w:t>
-      </w:r>
-      <w:r>
-        <w:rPr>
-          <w:rFonts w:cs="Times New Roman"/>
-          <w:sz w:val="24"/>
-          <w:szCs w:val="24"/>
-        </w:rPr>
-        <w:t>. We recommend continued funding of the MAR and TAY sites.</w:t>
+        <w:t>No action is necessary for the Middle Fork Salmon River MPG, Snake River spring/summer-run Chinook salmon. We recommend continued funding of the MAR and TAY sites.</w:t>
       </w:r>
     </w:p>
     <w:p>
@@ -16684,13 +16834,7 @@
         <w:t>.</w:t>
       </w:r>
       <w:r>
-        <w:t xml:space="preserve"> Populations within the Middle Fork Salmon River MPG, Snake River Spring/Summer-run </w:t>
-      </w:r>
-      <w:r>
-        <w:t>Chinook Salmon</w:t>
-      </w:r>
-      <w:r>
-        <w:t xml:space="preserve"> ESU including their status, current level of status and trends monitoring, and considerations and recommendations for each population for funding of IPTDS O&amp;M for adult abundance monitoring.</w:t>
+        <w:t xml:space="preserve"> Populations within the Middle Fork Salmon River MPG, Snake River Spring/Summer-run Chinook Salmon ESU including their status, current level of status and trends monitoring, and considerations and recommendations for each population for funding of IPTDS O&amp;M for adult abundance monitoring.</w:t>
       </w:r>
     </w:p>
     <w:tbl>
@@ -17297,23 +17441,7 @@
                 <w:sz w:val="20"/>
                 <w:szCs w:val="20"/>
               </w:rPr>
-              <w:t xml:space="preserve"> and provides improved monitoring for the MFMAR </w:t>
-            </w:r>
-            <w:r>
-              <w:rPr>
-                <w:rFonts w:cs="Times New Roman"/>
-                <w:sz w:val="20"/>
-                <w:szCs w:val="20"/>
-              </w:rPr>
-              <w:t>Chinook salmon</w:t>
-            </w:r>
-            <w:r>
-              <w:rPr>
-                <w:rFonts w:cs="Times New Roman"/>
-                <w:sz w:val="20"/>
-                <w:szCs w:val="20"/>
-              </w:rPr>
-              <w:t xml:space="preserve"> population.</w:t>
+              <w:t xml:space="preserve"> and provides improved monitoring for the MFMAR Chinook salmon population.</w:t>
             </w:r>
           </w:p>
         </w:tc>
@@ -18799,13 +18927,27 @@
     </w:p>
     <w:p>
       <w:pPr>
+        <w:rPr>
+          <w:rFonts w:eastAsiaTheme="majorEastAsia" w:cstheme="majorBidi"/>
+          <w:sz w:val="24"/>
+          <w:szCs w:val="24"/>
+          <w:u w:val="single"/>
+        </w:rPr>
+      </w:pPr>
+      <w:r>
+        <w:br w:type="page"/>
+      </w:r>
+    </w:p>
+    <w:p>
+      <w:pPr>
         <w:pStyle w:val="Heading3"/>
       </w:pPr>
-      <w:bookmarkStart w:id="41" w:name="_Toc141695973"/>
-      <w:r>
+      <w:bookmarkStart w:id="40" w:name="_Toc142907702"/>
+      <w:r>
+        <w:lastRenderedPageBreak/>
         <w:t>South Fork Salmon River MPG</w:t>
       </w:r>
-      <w:bookmarkEnd w:id="41"/>
+      <w:bookmarkEnd w:id="40"/>
     </w:p>
     <w:p>
       <w:pPr>
@@ -18907,13 +19049,7 @@
         <w:t>.</w:t>
       </w:r>
       <w:r>
-        <w:t xml:space="preserve"> Populations within the South Fork Salmon River MPG, Snake River Spring/Summer-run </w:t>
-      </w:r>
-      <w:r>
-        <w:t>Chinook Salmon</w:t>
-      </w:r>
-      <w:r>
-        <w:t xml:space="preserve"> ESU including their status, current level of status and trends monitoring, and considerations and recommendations for each population for funding of IPTDS O&amp;M for adult abundance monitoring.</w:t>
+        <w:t xml:space="preserve"> Populations within the South Fork Salmon River MPG, Snake River Spring/Summer-run Chinook Salmon ESU including their status, current level of status and trends monitoring, and considerations and recommendations for each population for funding of IPTDS O&amp;M for adult abundance monitoring.</w:t>
       </w:r>
     </w:p>
     <w:tbl>
@@ -18959,7 +19095,6 @@
                 <w:sz w:val="20"/>
                 <w:szCs w:val="20"/>
               </w:rPr>
-              <w:lastRenderedPageBreak/>
               <w:t>Pop ID</w:t>
             </w:r>
           </w:p>
@@ -20003,22 +20138,14 @@
     </w:tbl>
     <w:p>
       <w:pPr>
-        <w:rPr>
-          <w:rFonts w:cs="Times New Roman"/>
-          <w:b/>
-          <w:bCs/>
-        </w:rPr>
-      </w:pPr>
-    </w:p>
-    <w:p>
-      <w:pPr>
         <w:pStyle w:val="Heading3"/>
       </w:pPr>
-      <w:bookmarkStart w:id="42" w:name="_Toc141695974"/>
-      <w:r>
+      <w:bookmarkStart w:id="41" w:name="_Toc142907703"/>
+      <w:r>
+        <w:lastRenderedPageBreak/>
         <w:t>Grande Ronde / Imnaha River MPG</w:t>
       </w:r>
-      <w:bookmarkEnd w:id="42"/>
+      <w:bookmarkEnd w:id="41"/>
     </w:p>
     <w:p>
       <w:pPr>
@@ -20059,32 +20186,7 @@
           <w:sz w:val="24"/>
           <w:szCs w:val="24"/>
         </w:rPr>
-        <w:t xml:space="preserve">are recommended to be considered for funding under the project to </w:t>
-      </w:r>
-      <w:r>
-        <w:rPr>
-          <w:rFonts w:cs="Times New Roman"/>
-          <w:sz w:val="24"/>
-          <w:szCs w:val="24"/>
-        </w:rPr>
-        <w:lastRenderedPageBreak/>
-        <w:t xml:space="preserve">maintain appropriate monitoring for steelhead, which would additionally ensure high-precision monitoring for the GRMIN and GRWEN </w:t>
-      </w:r>
-      <w:r>
-        <w:rPr>
-          <w:rFonts w:cs="Times New Roman"/>
-          <w:sz w:val="24"/>
-          <w:szCs w:val="24"/>
-        </w:rPr>
-        <w:t>Chinook salmon</w:t>
-      </w:r>
-      <w:r>
-        <w:rPr>
-          <w:rFonts w:cs="Times New Roman"/>
-          <w:sz w:val="24"/>
-          <w:szCs w:val="24"/>
-        </w:rPr>
-        <w:t xml:space="preserve"> populations.</w:t>
+        <w:t>are recommended to be considered for funding under the project to maintain appropriate monitoring for steelhead, which would additionally ensure high-precision monitoring for the GRMIN and GRWEN Chinook salmon populations.</w:t>
       </w:r>
     </w:p>
     <w:p>
@@ -20147,13 +20249,7 @@
         <w:t>.</w:t>
       </w:r>
       <w:r>
-        <w:t xml:space="preserve"> Populations within the Grande Ronde / Imnaha River MPG, Snake River Spring/Summer-run </w:t>
-      </w:r>
-      <w:r>
-        <w:t>Chinook Salmon</w:t>
-      </w:r>
-      <w:r>
-        <w:t xml:space="preserve"> ESU including their status, current level of status and trends monitoring, and considerations and recommendations for each population for funding of IPTDS O&amp;M for adult abundance monitoring.</w:t>
+        <w:t xml:space="preserve"> Populations within the Grande Ronde / Imnaha River MPG, Snake River Spring/Summer-run Chinook Salmon ESU including their status, current level of status and trends monitoring, and considerations and recommendations for each population for funding of IPTDS O&amp;M for adult abundance monitoring.</w:t>
       </w:r>
     </w:p>
     <w:tbl>
@@ -21562,31 +21658,24 @@
                 <w:sz w:val="20"/>
                 <w:szCs w:val="20"/>
               </w:rPr>
-              <w:t xml:space="preserve"> MR1, currently not funded under the IPTDS O&amp;M project, is recommended for funding to improve monitoring of the GRWAL-s steelhead population. Funding MR1 would additionally ensure high-resolution monitoring </w:t>
-            </w:r>
-            <w:r>
-              <w:rPr>
-                <w:rFonts w:cs="Times New Roman"/>
-                <w:sz w:val="20"/>
-                <w:szCs w:val="20"/>
-              </w:rPr>
-              <w:t xml:space="preserve">for at least one population in the </w:t>
-            </w:r>
-            <w:r>
-              <w:rPr>
-                <w:rFonts w:cs="Times New Roman"/>
-                <w:sz w:val="20"/>
-                <w:szCs w:val="20"/>
-              </w:rPr>
-              <w:t>Chinook salmon</w:t>
-            </w:r>
-            <w:r>
-              <w:rPr>
-                <w:rFonts w:cs="Times New Roman"/>
-                <w:sz w:val="20"/>
-                <w:szCs w:val="20"/>
-              </w:rPr>
-              <w:t xml:space="preserve"> MPG.</w:t>
+              <w:t xml:space="preserve"> MR1, currently not funded under the IPTDS O&amp;M project, is recommended for funding to improve monitoring of the GRWAL-s steelhead population. Funding MR1 would additionally ensure </w:t>
+            </w:r>
+            <w:r>
+              <w:rPr>
+                <w:rFonts w:cs="Times New Roman"/>
+                <w:sz w:val="20"/>
+                <w:szCs w:val="20"/>
+              </w:rPr>
+              <w:lastRenderedPageBreak/>
+              <w:t xml:space="preserve">high-resolution monitoring </w:t>
+            </w:r>
+            <w:r>
+              <w:rPr>
+                <w:rFonts w:cs="Times New Roman"/>
+                <w:sz w:val="20"/>
+                <w:szCs w:val="20"/>
+              </w:rPr>
+              <w:t>for at least one population in the Chinook salmon MPG.</w:t>
             </w:r>
           </w:p>
         </w:tc>
@@ -21611,6 +21700,7 @@
                 <w:sz w:val="20"/>
                 <w:szCs w:val="20"/>
               </w:rPr>
+              <w:lastRenderedPageBreak/>
               <w:t>Consider funding MR1 under the IPTDS O&amp;M project</w:t>
             </w:r>
           </w:p>
@@ -21796,16 +21886,7 @@
                 <w:sz w:val="20"/>
                 <w:szCs w:val="20"/>
               </w:rPr>
-              <w:t xml:space="preserve"> counts surveys, and WR1 and WR2 (using MR1 to “parse” abundance for the GRMIN population). WR1 is recommended for </w:t>
-            </w:r>
-            <w:r>
-              <w:rPr>
-                <w:rFonts w:cs="Times New Roman"/>
-                <w:sz w:val="20"/>
-                <w:szCs w:val="20"/>
-              </w:rPr>
-              <w:lastRenderedPageBreak/>
-              <w:t>monitoring of the GRWAL-s steelhead population, and so those considerations/recommendations should be followed.</w:t>
+              <w:t xml:space="preserve"> counts surveys, and WR1 and WR2 (using MR1 to “parse” abundance for the GRMIN population). WR1 is recommended for monitoring of the GRWAL-s steelhead population, and so those considerations/recommendations should be followed.</w:t>
             </w:r>
           </w:p>
         </w:tc>
@@ -21830,7 +21911,6 @@
                 <w:sz w:val="20"/>
                 <w:szCs w:val="20"/>
               </w:rPr>
-              <w:lastRenderedPageBreak/>
               <w:t>Continue funding WR1</w:t>
             </w:r>
           </w:p>
@@ -22060,16 +22140,30 @@
           <w:bCs/>
         </w:rPr>
       </w:pPr>
+    </w:p>
+    <w:p>
+      <w:pPr>
+        <w:rPr>
+          <w:rFonts w:eastAsiaTheme="majorEastAsia" w:cstheme="majorBidi"/>
+          <w:sz w:val="24"/>
+          <w:szCs w:val="24"/>
+          <w:u w:val="single"/>
+        </w:rPr>
+      </w:pPr>
+      <w:r>
+        <w:br w:type="page"/>
+      </w:r>
     </w:p>
     <w:p>
       <w:pPr>
         <w:pStyle w:val="Heading3"/>
       </w:pPr>
-      <w:bookmarkStart w:id="43" w:name="_Toc141695975"/>
-      <w:r>
+      <w:bookmarkStart w:id="42" w:name="_Toc142907704"/>
+      <w:r>
+        <w:lastRenderedPageBreak/>
         <w:t>Lower Snake River MPG</w:t>
       </w:r>
-      <w:bookmarkEnd w:id="43"/>
+      <w:bookmarkEnd w:id="42"/>
     </w:p>
     <w:p>
       <w:pPr>
@@ -22157,13 +22251,7 @@
         <w:t>.</w:t>
       </w:r>
       <w:r>
-        <w:t xml:space="preserve"> Populations within the Lower Snake River MPG, Snake River Spring/Summer-run </w:t>
-      </w:r>
-      <w:r>
-        <w:t>Chinook Salmon</w:t>
-      </w:r>
-      <w:r>
-        <w:t xml:space="preserve"> ESU including their status, current level of status and trends monitoring, and considerations and recommendations for each population for funding of IPTDS O&amp;M for adult abundance monitoring.</w:t>
+        <w:t xml:space="preserve"> Populations within the Lower Snake River MPG, Snake River Spring/Summer-run Chinook Salmon ESU including their status, current level of status and trends monitoring, and considerations and recommendations for each population for funding of IPTDS O&amp;M for adult abundance monitoring.</w:t>
       </w:r>
     </w:p>
     <w:tbl>
@@ -22812,12 +22900,23 @@
       <w:pPr>
         <w:pStyle w:val="Heading1"/>
       </w:pPr>
-      <w:bookmarkStart w:id="44" w:name="_Toc141695976"/>
+      <w:bookmarkStart w:id="43" w:name="_Toc142907705"/>
+      <w:commentRangeStart w:id="44"/>
       <w:r>
         <w:lastRenderedPageBreak/>
         <w:t>DISCUSSION</w:t>
       </w:r>
-      <w:bookmarkEnd w:id="44"/>
+      <w:commentRangeEnd w:id="44"/>
+      <w:r>
+        <w:rPr>
+          <w:rStyle w:val="CommentReference"/>
+          <w:rFonts w:eastAsiaTheme="minorHAnsi" w:cstheme="minorBidi"/>
+          <w:b w:val="0"/>
+          <w:caps w:val="0"/>
+        </w:rPr>
+        <w:commentReference w:id="44"/>
+      </w:r>
+      <w:bookmarkEnd w:id="43"/>
     </w:p>
     <w:p>
       <w:pPr>
@@ -22834,16 +22933,8 @@
         <w:rPr>
           <w:rFonts w:cs="Times New Roman"/>
         </w:rPr>
-        <w:t xml:space="preserve">Attempt was to be transparent and develop a framework to make decisions as black-and-white as possible, but best judgement is inevitable for gray </w:t>
-      </w:r>
-      <w:proofErr w:type="gramStart"/>
-      <w:r>
-        <w:rPr>
-          <w:rFonts w:cs="Times New Roman"/>
-        </w:rPr>
-        <w:t>areas</w:t>
-      </w:r>
-      <w:proofErr w:type="gramEnd"/>
+        <w:t>The attempt is to be as transparent and develop a framework (i.e., decision-making process) which will help make decisions as unambiguous as possible. However, “gray areas” are inevitable and, at least occasionally, professional judgement must be used which considers e.g., logistics, costs, site reliability, site feasibility, etc.</w:t>
+      </w:r>
     </w:p>
     <w:p>
       <w:pPr>
@@ -22860,31 +22951,7 @@
         <w:rPr>
           <w:rFonts w:cs="Times New Roman"/>
         </w:rPr>
-        <w:t>What to do for most remote populations</w:t>
-      </w:r>
-      <w:r>
-        <w:rPr>
-          <w:rFonts w:cs="Times New Roman"/>
-        </w:rPr>
-        <w:t xml:space="preserve"> or flashy systems</w:t>
-      </w:r>
-      <w:r>
-        <w:rPr>
-          <w:rFonts w:cs="Times New Roman"/>
-        </w:rPr>
-        <w:t>, where IPTDS might not be</w:t>
-      </w:r>
-      <w:r>
-        <w:rPr>
-          <w:rFonts w:cs="Times New Roman"/>
-        </w:rPr>
-        <w:t xml:space="preserve"> appropriate? </w:t>
-      </w:r>
-      <w:r>
-        <w:rPr>
-          <w:rFonts w:cs="Times New Roman"/>
-        </w:rPr>
-        <w:t>Is genetic-based effective population size monitoring a viable low-precision solution?</w:t>
+        <w:t>In some cases, an estimate of abundance at a site funded by the IPTDS O&amp;M project is reliant on detections at sites not funded by the project? Is it worth funding those sites under the IPTDS O&amp;M project, at least in some cases?</w:t>
       </w:r>
     </w:p>
     <w:p>
@@ -22902,21 +22969,7 @@
         <w:rPr>
           <w:rFonts w:cs="Times New Roman"/>
         </w:rPr>
-        <w:t xml:space="preserve">In some cases, an estimate of abundance at a site funded by the project is reliant on detections at sites not funded by the </w:t>
-      </w:r>
-      <w:proofErr w:type="gramStart"/>
-      <w:r>
-        <w:rPr>
-          <w:rFonts w:cs="Times New Roman"/>
-        </w:rPr>
-        <w:t>project?</w:t>
-      </w:r>
-      <w:proofErr w:type="gramEnd"/>
-      <w:r>
-        <w:rPr>
-          <w:rFonts w:cs="Times New Roman"/>
-        </w:rPr>
-        <w:t xml:space="preserve"> Is it worth funding those, at least in some cases?</w:t>
+        <w:t>What should be considered for the most remote populations and/or watersheds/locations with very “flashy” hydrographs where IPTDS might not be feasible or appropriate? Are there alternatives e.g., genetic-based effective population size monitoring which could be viable low-precision methods? If so, we should consider paired abundance/Ne monitoring locations to better understand relationships between the two metrics.</w:t>
       </w:r>
     </w:p>
     <w:p>
@@ -22934,20 +22987,8 @@
         <w:rPr>
           <w:rFonts w:cs="Times New Roman"/>
         </w:rPr>
-        <w:t>This only funds IPTDS that are essential for near minimum monitoring as suggested by the ASMS, but 1) a low benchmark and 2) should other IPTDS be funded under the project (e.g., those important for fishery management, hatchery evaluations, etc.)?</w:t>
-      </w:r>
-    </w:p>
-    <w:p>
-      <w:pPr>
-        <w:rPr>
-          <w:rFonts w:eastAsiaTheme="majorEastAsia" w:cstheme="majorBidi"/>
-          <w:b/>
-          <w:caps/>
-          <w:sz w:val="24"/>
-          <w:szCs w:val="32"/>
-        </w:rPr>
-      </w:pPr>
-      <w:bookmarkStart w:id="45" w:name="_Toc141695977"/>
+        <w:t>The IPTDS O&amp;M project funds IPTDS that are necessary for “near minimum” monitoring as suggested by the ASMS. However, we find those recommendations to be a low benchmark. Should we set the bar higher and/or should other IPTDS be funded under the project (e.g., those important for fishery management, hatchery evaluations, etc.)?</w:t>
+      </w:r>
       <w:r>
         <w:br w:type="page"/>
       </w:r>
@@ -22956,6 +22997,7 @@
       <w:pPr>
         <w:pStyle w:val="Heading1"/>
       </w:pPr>
+      <w:bookmarkStart w:id="45" w:name="_Toc142907706"/>
       <w:r>
         <w:lastRenderedPageBreak/>
         <w:t>LITERATURE CITED</w:t>
@@ -23090,19 +23132,7 @@
         <w:rPr>
           <w:rFonts w:cs="Times New Roman"/>
         </w:rPr>
-        <w:t xml:space="preserve">Poole, J.R., E.A. Felts, B. Barnett, M. Davison, M. Heller, R. Hand, and E. Brown. 2022. Idaho Adult </w:t>
-      </w:r>
-      <w:r>
-        <w:rPr>
-          <w:rFonts w:cs="Times New Roman"/>
-        </w:rPr>
-        <w:t>Chinook Salmon</w:t>
-      </w:r>
-      <w:r>
-        <w:rPr>
-          <w:rFonts w:cs="Times New Roman"/>
-        </w:rPr>
-        <w:t xml:space="preserve"> Monitoring. Annual Report 2021. Idaho Department of Fish and Game Report 22-05.</w:t>
+        <w:t>Poole, J.R., E.A. Felts, B. Barnett, M. Davison, M. Heller, R. Hand, and E. Brown. 2022. Idaho Adult Chinook Salmon Monitoring. Annual Report 2021. Idaho Department of Fish and Game Report 22-05.</w:t>
       </w:r>
     </w:p>
     <w:sectPr>
@@ -23117,7 +23147,7 @@
 
 <file path=word/comments.xml><?xml version="1.0" encoding="utf-8"?>
 <w:comments xmlns:wpc="http://schemas.microsoft.com/office/word/2010/wordprocessingCanvas" xmlns:cx="http://schemas.microsoft.com/office/drawing/2014/chartex" xmlns:cx1="http://schemas.microsoft.com/office/drawing/2015/9/8/chartex" xmlns:cx2="http://schemas.microsoft.com/office/drawing/2015/10/21/chartex" xmlns:cx3="http://schemas.microsoft.com/office/drawing/2016/5/9/chartex" xmlns:cx4="http://schemas.microsoft.com/office/drawing/2016/5/10/chartex" xmlns:cx5="http://schemas.microsoft.com/office/drawing/2016/5/11/chartex" xmlns:cx6="http://schemas.microsoft.com/office/drawing/2016/5/12/chartex" xmlns:cx7="http://schemas.microsoft.com/office/drawing/2016/5/13/chartex" xmlns:cx8="http://schemas.microsoft.com/office/drawing/2016/5/14/chartex" xmlns:mc="http://schemas.openxmlformats.org/markup-compatibility/2006" xmlns:aink="http://schemas.microsoft.com/office/drawing/2016/ink" xmlns:am3d="http://schemas.microsoft.com/office/drawing/2017/model3d" xmlns:o="urn:schemas-microsoft-com:office:office" xmlns:oel="http://schemas.microsoft.com/office/2019/extlst" xmlns:r="http://schemas.openxmlformats.org/officeDocument/2006/relationships" xmlns:m="http://schemas.openxmlformats.org/officeDocument/2006/math" xmlns:v="urn:schemas-microsoft-com:vml" xmlns:wp14="http://schemas.microsoft.com/office/word/2010/wordprocessingDrawing" xmlns:wp="http://schemas.openxmlformats.org/drawingml/2006/wordprocessingDrawing" xmlns:w10="urn:schemas-microsoft-com:office:word" xmlns:w="http://schemas.openxmlformats.org/wordprocessingml/2006/main" xmlns:w14="http://schemas.microsoft.com/office/word/2010/wordml" xmlns:w15="http://schemas.microsoft.com/office/word/2012/wordml" xmlns:w16cex="http://schemas.microsoft.com/office/word/2018/wordml/cex" xmlns:w16cid="http://schemas.microsoft.com/office/word/2016/wordml/cid" xmlns:w16="http://schemas.microsoft.com/office/word/2018/wordml" xmlns:w16sdtdh="http://schemas.microsoft.com/office/word/2020/wordml/sdtdatahash" xmlns:w16se="http://schemas.microsoft.com/office/word/2015/wordml/symex" xmlns:wpg="http://schemas.microsoft.com/office/word/2010/wordprocessingGroup" xmlns:wpi="http://schemas.microsoft.com/office/word/2010/wordprocessingInk" xmlns:wne="http://schemas.microsoft.com/office/word/2006/wordml" xmlns:wps="http://schemas.microsoft.com/office/word/2010/wordprocessingShape" mc:Ignorable="w14 w15 w16se w16cid w16 w16cex w16sdtdh wp14">
-  <w:comment w:id="4" w:author="Ryan Kinzer" w:date="2023-08-10T09:34:00Z" w:initials="RK">
+  <w:comment w:id="0" w:author="Mike Ackerman" w:date="2023-08-14T09:47:00Z" w:initials="MA">
     <w:p>
       <w:pPr>
         <w:pStyle w:val="CommentText"/>
@@ -23129,11 +23159,11 @@
         <w:annotationRef/>
       </w:r>
       <w:r>
-        <w:t>Is this just a placeholder?</w:t>
+        <w:t>Please let me know if there are any concerns with how I labelled the group and/or the list of contributors. Same goes for the suggested citation.</w:t>
       </w:r>
     </w:p>
   </w:comment>
-  <w:comment w:id="5" w:author="Ryan Kinzer" w:date="2023-08-10T09:40:00Z" w:initials="RK">
+  <w:comment w:id="16" w:author="Ryan Kinzer" w:date="2023-08-10T09:45:00Z" w:initials="RK">
     <w:p>
       <w:pPr>
         <w:pStyle w:val="CommentText"/>
@@ -23145,11 +23175,11 @@
         <w:annotationRef/>
       </w:r>
       <w:r>
-        <w:t>Again in productivity?</w:t>
+        <w:t>What about including an "Upgrade category"?  For instance, upgrade LC1 and remove LC2, upgrade IR1 and remove IR2.</w:t>
       </w:r>
     </w:p>
   </w:comment>
-  <w:comment w:id="6" w:author="Mike Ackerman" w:date="2023-08-10T13:12:00Z" w:initials="MA">
+  <w:comment w:id="17" w:author="Ryan Kinzer" w:date="2023-08-10T09:47:00Z" w:initials="RK">
     <w:p>
       <w:pPr>
         <w:pStyle w:val="CommentText"/>
@@ -23161,11 +23191,11 @@
         <w:annotationRef/>
       </w:r>
       <w:r>
-        <w:t>That was my acknowledgement that the ASMS had additional recommendations under the Abundance and Productivity headers, but those recommendations aren't relevant here and so I left out. Other ideas on how to convey that?</w:t>
+        <w:t>We do need to be careful with introducing bias if shifting to two nodes at a single site.</w:t>
       </w:r>
     </w:p>
   </w:comment>
-  <w:comment w:id="18" w:author="Ryan Kinzer" w:date="2023-08-10T09:45:00Z" w:initials="RK">
+  <w:comment w:id="18" w:author="Mike Ackerman" w:date="2023-08-14T10:09:00Z" w:initials="MA">
     <w:p>
       <w:pPr>
         <w:pStyle w:val="CommentText"/>
@@ -23177,32 +23207,29 @@
         <w:annotationRef/>
       </w:r>
       <w:r>
-        <w:t>What about including an "Upgrade category"?  For instance, upgrade LC1 and remove LC2, upgrade IR1 and remove IR2.</w:t>
+        <w:t>My thought is that we first need to decide which sites will get funded or de-funded from the project. The next step will be to develop e.g., a 3-5-year plan which includes transferring, removing, adding, or upgrading sites.</w:t>
       </w:r>
     </w:p>
-  </w:comment>
-  <w:comment w:id="19" w:author="Ryan Kinzer" w:date="2023-08-10T09:47:00Z" w:initials="RK">
     <w:p>
       <w:pPr>
         <w:pStyle w:val="CommentText"/>
       </w:pPr>
-      <w:r>
-        <w:rPr>
-          <w:rStyle w:val="CommentReference"/>
-        </w:rPr>
-        <w:annotationRef/>
-      </w:r>
-      <w:r>
-        <w:t>We do need to be careful with introducing bias if shifting to two nodes at a single site.</w:t>
-      </w:r>
     </w:p>
-  </w:comment>
-  <w:comment w:id="28" w:author="Mike Ackerman" w:date="2023-08-01T09:40:00Z" w:initials="MA">
     <w:p>
       <w:pPr>
         <w:pStyle w:val="CommentText"/>
       </w:pPr>
       <w:r>
+        <w:t>And agreed. If when considering changing a site to a two-pass configuration, and it's evident that the two passes won't be independent, we will revert to having another site upstream.</w:t>
+      </w:r>
+    </w:p>
+  </w:comment>
+  <w:comment w:id="27" w:author="Mike Ackerman" w:date="2023-08-01T09:40:00Z" w:initials="MA">
+    <w:p>
+      <w:pPr>
+        <w:pStyle w:val="CommentText"/>
+      </w:pPr>
+      <w:r>
         <w:rPr>
           <w:rStyle w:val="CommentReference"/>
         </w:rPr>
@@ -23210,6 +23237,22 @@
       </w:r>
       <w:r>
         <w:t>In previous spreadsheets, SREFS-s was identified as a data gap. Why so? Is the EF Salmon weir still in operation? And if so, doesn't it provide at least low-precision monitoring? I'd suspect it would be considered low-precision because the weir is higher in the system i.e., spawning likely occurs below.</w:t>
+      </w:r>
+    </w:p>
+  </w:comment>
+  <w:comment w:id="44" w:author="Mike Ackerman" w:date="2023-08-14T12:02:00Z" w:initials="MA">
+    <w:p>
+      <w:pPr>
+        <w:pStyle w:val="CommentText"/>
+      </w:pPr>
+      <w:r>
+        <w:rPr>
+          <w:rStyle w:val="CommentReference"/>
+        </w:rPr>
+        <w:annotationRef/>
+      </w:r>
+      <w:r>
+        <w:t>I plan to write a Discussion prior to submittal to BPA. Please feel free to suggest topics to consider or even to add paragraphs.</w:t>
       </w:r>
     </w:p>
   </w:comment>
@@ -23218,34 +23261,34 @@
 
 <file path=word/commentsExtended.xml><?xml version="1.0" encoding="utf-8"?>
 <w15:commentsEx xmlns:wpc="http://schemas.microsoft.com/office/word/2010/wordprocessingCanvas" xmlns:cx="http://schemas.microsoft.com/office/drawing/2014/chartex" xmlns:cx1="http://schemas.microsoft.com/office/drawing/2015/9/8/chartex" xmlns:cx2="http://schemas.microsoft.com/office/drawing/2015/10/21/chartex" xmlns:cx3="http://schemas.microsoft.com/office/drawing/2016/5/9/chartex" xmlns:cx4="http://schemas.microsoft.com/office/drawing/2016/5/10/chartex" xmlns:cx5="http://schemas.microsoft.com/office/drawing/2016/5/11/chartex" xmlns:cx6="http://schemas.microsoft.com/office/drawing/2016/5/12/chartex" xmlns:cx7="http://schemas.microsoft.com/office/drawing/2016/5/13/chartex" xmlns:cx8="http://schemas.microsoft.com/office/drawing/2016/5/14/chartex" xmlns:mc="http://schemas.openxmlformats.org/markup-compatibility/2006" xmlns:aink="http://schemas.microsoft.com/office/drawing/2016/ink" xmlns:am3d="http://schemas.microsoft.com/office/drawing/2017/model3d" xmlns:o="urn:schemas-microsoft-com:office:office" xmlns:oel="http://schemas.microsoft.com/office/2019/extlst" xmlns:r="http://schemas.openxmlformats.org/officeDocument/2006/relationships" xmlns:m="http://schemas.openxmlformats.org/officeDocument/2006/math" xmlns:v="urn:schemas-microsoft-com:vml" xmlns:wp14="http://schemas.microsoft.com/office/word/2010/wordprocessingDrawing" xmlns:wp="http://schemas.openxmlformats.org/drawingml/2006/wordprocessingDrawing" xmlns:w10="urn:schemas-microsoft-com:office:word" xmlns:w="http://schemas.openxmlformats.org/wordprocessingml/2006/main" xmlns:w14="http://schemas.microsoft.com/office/word/2010/wordml" xmlns:w15="http://schemas.microsoft.com/office/word/2012/wordml" xmlns:w16cex="http://schemas.microsoft.com/office/word/2018/wordml/cex" xmlns:w16cid="http://schemas.microsoft.com/office/word/2016/wordml/cid" xmlns:w16="http://schemas.microsoft.com/office/word/2018/wordml" xmlns:w16sdtdh="http://schemas.microsoft.com/office/word/2020/wordml/sdtdatahash" xmlns:w16se="http://schemas.microsoft.com/office/word/2015/wordml/symex" xmlns:wpg="http://schemas.microsoft.com/office/word/2010/wordprocessingGroup" xmlns:wpi="http://schemas.microsoft.com/office/word/2010/wordprocessingInk" xmlns:wne="http://schemas.microsoft.com/office/word/2006/wordml" xmlns:wps="http://schemas.microsoft.com/office/word/2010/wordprocessingShape" mc:Ignorable="w14 w15 w16se w16cid w16 w16cex w16sdtdh wp14">
-  <w15:commentEx w15:paraId="3A3C6238" w15:done="0"/>
-  <w15:commentEx w15:paraId="643EC960" w15:paraIdParent="3A3C6238" w15:done="0"/>
-  <w15:commentEx w15:paraId="5786938E" w15:paraIdParent="3A3C6238" w15:done="0"/>
+  <w15:commentEx w15:paraId="46C5D184" w15:done="0"/>
   <w15:commentEx w15:paraId="0D2AECC1" w15:done="0"/>
   <w15:commentEx w15:paraId="7926FA80" w15:paraIdParent="0D2AECC1" w15:done="0"/>
+  <w15:commentEx w15:paraId="3CD77497" w15:paraIdParent="0D2AECC1" w15:done="0"/>
   <w15:commentEx w15:paraId="1E73FF4E" w15:done="0"/>
+  <w15:commentEx w15:paraId="68E8A43F" w15:done="0"/>
 </w15:commentsEx>
 </file>
 
 <file path=word/commentsExtensible.xml><?xml version="1.0" encoding="utf-8"?>
 <w16cex:commentsExtensible xmlns:wpc="http://schemas.microsoft.com/office/word/2010/wordprocessingCanvas" xmlns:cx="http://schemas.microsoft.com/office/drawing/2014/chartex" xmlns:cx1="http://schemas.microsoft.com/office/drawing/2015/9/8/chartex" xmlns:cx2="http://schemas.microsoft.com/office/drawing/2015/10/21/chartex" xmlns:cx3="http://schemas.microsoft.com/office/drawing/2016/5/9/chartex" xmlns:cx4="http://schemas.microsoft.com/office/drawing/2016/5/10/chartex" xmlns:cx5="http://schemas.microsoft.com/office/drawing/2016/5/11/chartex" xmlns:cx6="http://schemas.microsoft.com/office/drawing/2016/5/12/chartex" xmlns:cx7="http://schemas.microsoft.com/office/drawing/2016/5/13/chartex" xmlns:cx8="http://schemas.microsoft.com/office/drawing/2016/5/14/chartex" xmlns:mc="http://schemas.openxmlformats.org/markup-compatibility/2006" xmlns:aink="http://schemas.microsoft.com/office/drawing/2016/ink" xmlns:am3d="http://schemas.microsoft.com/office/drawing/2017/model3d" xmlns:o="urn:schemas-microsoft-com:office:office" xmlns:oel="http://schemas.microsoft.com/office/2019/extlst" xmlns:r="http://schemas.openxmlformats.org/officeDocument/2006/relationships" xmlns:m="http://schemas.openxmlformats.org/officeDocument/2006/math" xmlns:v="urn:schemas-microsoft-com:vml" xmlns:wp14="http://schemas.microsoft.com/office/word/2010/wordprocessingDrawing" xmlns:wp="http://schemas.openxmlformats.org/drawingml/2006/wordprocessingDrawing" xmlns:w10="urn:schemas-microsoft-com:office:word" xmlns:w="http://schemas.openxmlformats.org/wordprocessingml/2006/main" xmlns:w14="http://schemas.microsoft.com/office/word/2010/wordml" xmlns:w15="http://schemas.microsoft.com/office/word/2012/wordml" xmlns:w16cex="http://schemas.microsoft.com/office/word/2018/wordml/cex" xmlns:w16cid="http://schemas.microsoft.com/office/word/2016/wordml/cid" xmlns:w16="http://schemas.microsoft.com/office/word/2018/wordml" xmlns:w16sdtdh="http://schemas.microsoft.com/office/word/2020/wordml/sdtdatahash" xmlns:w16se="http://schemas.microsoft.com/office/word/2015/wordml/symex" xmlns:wpg="http://schemas.microsoft.com/office/word/2010/wordprocessingGroup" xmlns:wpi="http://schemas.microsoft.com/office/word/2010/wordprocessingInk" xmlns:wne="http://schemas.microsoft.com/office/word/2006/wordml" xmlns:wps="http://schemas.microsoft.com/office/word/2010/wordprocessingShape" mc:Ignorable="w14 w15 w16se w16cid w16 w16cex w16sdtdh wp14">
-  <w16cex:commentExtensible w16cex:durableId="287F2D96" w16cex:dateUtc="2023-08-10T15:34:00Z"/>
-  <w16cex:commentExtensible w16cex:durableId="287F2F12" w16cex:dateUtc="2023-08-10T15:40:00Z"/>
-  <w16cex:commentExtensible w16cex:durableId="287F60AF" w16cex:dateUtc="2023-08-10T19:12:00Z"/>
+  <w16cex:commentExtensible w16cex:durableId="288476A4" w16cex:dateUtc="2023-08-14T15:47:00Z"/>
   <w16cex:commentExtensible w16cex:durableId="287F3035" w16cex:dateUtc="2023-08-10T15:45:00Z"/>
   <w16cex:commentExtensible w16cex:durableId="287F3095" w16cex:dateUtc="2023-08-10T15:47:00Z"/>
+  <w16cex:commentExtensible w16cex:durableId="28847BDA" w16cex:dateUtc="2023-08-14T16:09:00Z"/>
   <w16cex:commentExtensible w16cex:durableId="287351A4" w16cex:dateUtc="2023-08-01T15:40:00Z"/>
+  <w16cex:commentExtensible w16cex:durableId="28849649" w16cex:dateUtc="2023-08-14T18:02:00Z"/>
 </w16cex:commentsExtensible>
 </file>
 
 <file path=word/commentsIds.xml><?xml version="1.0" encoding="utf-8"?>
 <w16cid:commentsIds xmlns:wpc="http://schemas.microsoft.com/office/word/2010/wordprocessingCanvas" xmlns:cx="http://schemas.microsoft.com/office/drawing/2014/chartex" xmlns:cx1="http://schemas.microsoft.com/office/drawing/2015/9/8/chartex" xmlns:cx2="http://schemas.microsoft.com/office/drawing/2015/10/21/chartex" xmlns:cx3="http://schemas.microsoft.com/office/drawing/2016/5/9/chartex" xmlns:cx4="http://schemas.microsoft.com/office/drawing/2016/5/10/chartex" xmlns:cx5="http://schemas.microsoft.com/office/drawing/2016/5/11/chartex" xmlns:cx6="http://schemas.microsoft.com/office/drawing/2016/5/12/chartex" xmlns:cx7="http://schemas.microsoft.com/office/drawing/2016/5/13/chartex" xmlns:cx8="http://schemas.microsoft.com/office/drawing/2016/5/14/chartex" xmlns:mc="http://schemas.openxmlformats.org/markup-compatibility/2006" xmlns:aink="http://schemas.microsoft.com/office/drawing/2016/ink" xmlns:am3d="http://schemas.microsoft.com/office/drawing/2017/model3d" xmlns:o="urn:schemas-microsoft-com:office:office" xmlns:oel="http://schemas.microsoft.com/office/2019/extlst" xmlns:r="http://schemas.openxmlformats.org/officeDocument/2006/relationships" xmlns:m="http://schemas.openxmlformats.org/officeDocument/2006/math" xmlns:v="urn:schemas-microsoft-com:vml" xmlns:wp14="http://schemas.microsoft.com/office/word/2010/wordprocessingDrawing" xmlns:wp="http://schemas.openxmlformats.org/drawingml/2006/wordprocessingDrawing" xmlns:w10="urn:schemas-microsoft-com:office:word" xmlns:w="http://schemas.openxmlformats.org/wordprocessingml/2006/main" xmlns:w14="http://schemas.microsoft.com/office/word/2010/wordml" xmlns:w15="http://schemas.microsoft.com/office/word/2012/wordml" xmlns:w16cex="http://schemas.microsoft.com/office/word/2018/wordml/cex" xmlns:w16cid="http://schemas.microsoft.com/office/word/2016/wordml/cid" xmlns:w16="http://schemas.microsoft.com/office/word/2018/wordml" xmlns:w16sdtdh="http://schemas.microsoft.com/office/word/2020/wordml/sdtdatahash" xmlns:w16se="http://schemas.microsoft.com/office/word/2015/wordml/symex" xmlns:wpg="http://schemas.microsoft.com/office/word/2010/wordprocessingGroup" xmlns:wpi="http://schemas.microsoft.com/office/word/2010/wordprocessingInk" xmlns:wne="http://schemas.microsoft.com/office/word/2006/wordml" xmlns:wps="http://schemas.microsoft.com/office/word/2010/wordprocessingShape" mc:Ignorable="w14 w15 w16se w16cid w16 w16cex w16sdtdh wp14">
-  <w16cid:commentId w16cid:paraId="3A3C6238" w16cid:durableId="287F2D96"/>
-  <w16cid:commentId w16cid:paraId="643EC960" w16cid:durableId="287F2F12"/>
-  <w16cid:commentId w16cid:paraId="5786938E" w16cid:durableId="287F60AF"/>
+  <w16cid:commentId w16cid:paraId="46C5D184" w16cid:durableId="288476A4"/>
   <w16cid:commentId w16cid:paraId="0D2AECC1" w16cid:durableId="287F3035"/>
   <w16cid:commentId w16cid:paraId="7926FA80" w16cid:durableId="287F3095"/>
+  <w16cid:commentId w16cid:paraId="3CD77497" w16cid:durableId="28847BDA"/>
   <w16cid:commentId w16cid:paraId="1E73FF4E" w16cid:durableId="287351A4"/>
+  <w16cid:commentId w16cid:paraId="68E8A43F" w16cid:durableId="28849649"/>
 </w16cid:commentsIds>
 </file>
 
@@ -23274,6 +23317,71 @@
 </w:endnotes>
 </file>
 
+<file path=word/footer1.xml><?xml version="1.0" encoding="utf-8"?>
+<w:ftr xmlns:wpc="http://schemas.microsoft.com/office/word/2010/wordprocessingCanvas" xmlns:cx="http://schemas.microsoft.com/office/drawing/2014/chartex" xmlns:cx1="http://schemas.microsoft.com/office/drawing/2015/9/8/chartex" xmlns:cx2="http://schemas.microsoft.com/office/drawing/2015/10/21/chartex" xmlns:cx3="http://schemas.microsoft.com/office/drawing/2016/5/9/chartex" xmlns:cx4="http://schemas.microsoft.com/office/drawing/2016/5/10/chartex" xmlns:cx5="http://schemas.microsoft.com/office/drawing/2016/5/11/chartex" xmlns:cx6="http://schemas.microsoft.com/office/drawing/2016/5/12/chartex" xmlns:cx7="http://schemas.microsoft.com/office/drawing/2016/5/13/chartex" xmlns:cx8="http://schemas.microsoft.com/office/drawing/2016/5/14/chartex" xmlns:mc="http://schemas.openxmlformats.org/markup-compatibility/2006" xmlns:aink="http://schemas.microsoft.com/office/drawing/2016/ink" xmlns:am3d="http://schemas.microsoft.com/office/drawing/2017/model3d" xmlns:o="urn:schemas-microsoft-com:office:office" xmlns:oel="http://schemas.microsoft.com/office/2019/extlst" xmlns:r="http://schemas.openxmlformats.org/officeDocument/2006/relationships" xmlns:m="http://schemas.openxmlformats.org/officeDocument/2006/math" xmlns:v="urn:schemas-microsoft-com:vml" xmlns:wp14="http://schemas.microsoft.com/office/word/2010/wordprocessingDrawing" xmlns:wp="http://schemas.openxmlformats.org/drawingml/2006/wordprocessingDrawing" xmlns:w10="urn:schemas-microsoft-com:office:word" xmlns:w="http://schemas.openxmlformats.org/wordprocessingml/2006/main" xmlns:w14="http://schemas.microsoft.com/office/word/2010/wordml" xmlns:w15="http://schemas.microsoft.com/office/word/2012/wordml" xmlns:w16cex="http://schemas.microsoft.com/office/word/2018/wordml/cex" xmlns:w16cid="http://schemas.microsoft.com/office/word/2016/wordml/cid" xmlns:w16="http://schemas.microsoft.com/office/word/2018/wordml" xmlns:w16sdtdh="http://schemas.microsoft.com/office/word/2020/wordml/sdtdatahash" xmlns:w16se="http://schemas.microsoft.com/office/word/2015/wordml/symex" xmlns:wpg="http://schemas.microsoft.com/office/word/2010/wordprocessingGroup" xmlns:wpi="http://schemas.microsoft.com/office/word/2010/wordprocessingInk" xmlns:wne="http://schemas.microsoft.com/office/word/2006/wordml" xmlns:wps="http://schemas.microsoft.com/office/word/2010/wordprocessingShape" mc:Ignorable="w14 w15 w16se w16cid w16 w16cex w16sdtdh wp14">
+  <w:p>
+    <w:pPr>
+      <w:pStyle w:val="Footer"/>
+      <w:jc w:val="right"/>
+    </w:pPr>
+  </w:p>
+</w:ftr>
+</file>
+
+<file path=word/footer2.xml><?xml version="1.0" encoding="utf-8"?>
+<w:ftr xmlns:wpc="http://schemas.microsoft.com/office/word/2010/wordprocessingCanvas" xmlns:cx="http://schemas.microsoft.com/office/drawing/2014/chartex" xmlns:cx1="http://schemas.microsoft.com/office/drawing/2015/9/8/chartex" xmlns:cx2="http://schemas.microsoft.com/office/drawing/2015/10/21/chartex" xmlns:cx3="http://schemas.microsoft.com/office/drawing/2016/5/9/chartex" xmlns:cx4="http://schemas.microsoft.com/office/drawing/2016/5/10/chartex" xmlns:cx5="http://schemas.microsoft.com/office/drawing/2016/5/11/chartex" xmlns:cx6="http://schemas.microsoft.com/office/drawing/2016/5/12/chartex" xmlns:cx7="http://schemas.microsoft.com/office/drawing/2016/5/13/chartex" xmlns:cx8="http://schemas.microsoft.com/office/drawing/2016/5/14/chartex" xmlns:mc="http://schemas.openxmlformats.org/markup-compatibility/2006" xmlns:aink="http://schemas.microsoft.com/office/drawing/2016/ink" xmlns:am3d="http://schemas.microsoft.com/office/drawing/2017/model3d" xmlns:o="urn:schemas-microsoft-com:office:office" xmlns:oel="http://schemas.microsoft.com/office/2019/extlst" xmlns:r="http://schemas.openxmlformats.org/officeDocument/2006/relationships" xmlns:m="http://schemas.openxmlformats.org/officeDocument/2006/math" xmlns:v="urn:schemas-microsoft-com:vml" xmlns:wp14="http://schemas.microsoft.com/office/word/2010/wordprocessingDrawing" xmlns:wp="http://schemas.openxmlformats.org/drawingml/2006/wordprocessingDrawing" xmlns:w10="urn:schemas-microsoft-com:office:word" xmlns:w="http://schemas.openxmlformats.org/wordprocessingml/2006/main" xmlns:w14="http://schemas.microsoft.com/office/word/2010/wordml" xmlns:w15="http://schemas.microsoft.com/office/word/2012/wordml" xmlns:w16cex="http://schemas.microsoft.com/office/word/2018/wordml/cex" xmlns:w16cid="http://schemas.microsoft.com/office/word/2016/wordml/cid" xmlns:w16="http://schemas.microsoft.com/office/word/2018/wordml" xmlns:w16sdtdh="http://schemas.microsoft.com/office/word/2020/wordml/sdtdatahash" xmlns:w16se="http://schemas.microsoft.com/office/word/2015/wordml/symex" xmlns:wpg="http://schemas.microsoft.com/office/word/2010/wordprocessingGroup" xmlns:wpi="http://schemas.microsoft.com/office/word/2010/wordprocessingInk" xmlns:wne="http://schemas.microsoft.com/office/word/2006/wordml" xmlns:wps="http://schemas.microsoft.com/office/word/2010/wordprocessingShape" mc:Ignorable="w14 w15 w16se w16cid w16 w16cex w16sdtdh wp14">
+  <w:sdt>
+    <w:sdtPr>
+      <w:id w:val="-141507920"/>
+      <w:docPartObj>
+        <w:docPartGallery w:val="Page Numbers (Bottom of Page)"/>
+        <w:docPartUnique/>
+      </w:docPartObj>
+    </w:sdtPr>
+    <w:sdtEndPr>
+      <w:rPr>
+        <w:noProof/>
+      </w:rPr>
+    </w:sdtEndPr>
+    <w:sdtContent>
+      <w:p>
+        <w:pPr>
+          <w:pStyle w:val="Footer"/>
+          <w:jc w:val="right"/>
+        </w:pPr>
+        <w:r>
+          <w:fldChar w:fldCharType="begin"/>
+        </w:r>
+        <w:r>
+          <w:instrText xml:space="preserve"> PAGE   \* MERGEFORMAT </w:instrText>
+        </w:r>
+        <w:r>
+          <w:fldChar w:fldCharType="separate"/>
+        </w:r>
+        <w:r>
+          <w:rPr>
+            <w:noProof/>
+          </w:rPr>
+          <w:t>2</w:t>
+        </w:r>
+        <w:r>
+          <w:rPr>
+            <w:noProof/>
+          </w:rPr>
+          <w:fldChar w:fldCharType="end"/>
+        </w:r>
+      </w:p>
+    </w:sdtContent>
+  </w:sdt>
+  <w:p>
+    <w:pPr>
+      <w:pStyle w:val="Footer"/>
+      <w:jc w:val="right"/>
+    </w:pPr>
+  </w:p>
+</w:ftr>
+</file>
+
 <file path=word/footnotes.xml><?xml version="1.0" encoding="utf-8"?>
 <w:footnotes xmlns:wpc="http://schemas.microsoft.com/office/word/2010/wordprocessingCanvas" xmlns:cx="http://schemas.microsoft.com/office/drawing/2014/chartex" xmlns:cx1="http://schemas.microsoft.com/office/drawing/2015/9/8/chartex" xmlns:cx2="http://schemas.microsoft.com/office/drawing/2015/10/21/chartex" xmlns:cx3="http://schemas.microsoft.com/office/drawing/2016/5/9/chartex" xmlns:cx4="http://schemas.microsoft.com/office/drawing/2016/5/10/chartex" xmlns:cx5="http://schemas.microsoft.com/office/drawing/2016/5/11/chartex" xmlns:cx6="http://schemas.microsoft.com/office/drawing/2016/5/12/chartex" xmlns:cx7="http://schemas.microsoft.com/office/drawing/2016/5/13/chartex" xmlns:cx8="http://schemas.microsoft.com/office/drawing/2016/5/14/chartex" xmlns:mc="http://schemas.openxmlformats.org/markup-compatibility/2006" xmlns:aink="http://schemas.microsoft.com/office/drawing/2016/ink" xmlns:am3d="http://schemas.microsoft.com/office/drawing/2017/model3d" xmlns:o="urn:schemas-microsoft-com:office:office" xmlns:oel="http://schemas.microsoft.com/office/2019/extlst" xmlns:r="http://schemas.openxmlformats.org/officeDocument/2006/relationships" xmlns:m="http://schemas.openxmlformats.org/officeDocument/2006/math" xmlns:v="urn:schemas-microsoft-com:vml" xmlns:wp14="http://schemas.microsoft.com/office/word/2010/wordprocessingDrawing" xmlns:wp="http://schemas.openxmlformats.org/drawingml/2006/wordprocessingDrawing" xmlns:w10="urn:schemas-microsoft-com:office:word" xmlns:w="http://schemas.openxmlformats.org/wordprocessingml/2006/main" xmlns:w14="http://schemas.microsoft.com/office/word/2010/wordml" xmlns:w15="http://schemas.microsoft.com/office/word/2012/wordml" xmlns:w16cex="http://schemas.microsoft.com/office/word/2018/wordml/cex" xmlns:w16cid="http://schemas.microsoft.com/office/word/2016/wordml/cid" xmlns:w16="http://schemas.microsoft.com/office/word/2018/wordml" xmlns:w16sdtdh="http://schemas.microsoft.com/office/word/2020/wordml/sdtdatahash" xmlns:w16se="http://schemas.microsoft.com/office/word/2015/wordml/symex" xmlns:wpg="http://schemas.microsoft.com/office/word/2010/wordprocessingGroup" xmlns:wpi="http://schemas.microsoft.com/office/word/2010/wordprocessingInk" xmlns:wne="http://schemas.microsoft.com/office/word/2006/wordml" xmlns:wps="http://schemas.microsoft.com/office/word/2010/wordprocessingShape" mc:Ignorable="w14 w15 w16se w16cid w16 w16cex w16sdtdh wp14">
   <w:footnote w:type="separator" w:id="-1">
@@ -23493,6 +23601,9 @@
       <w:r>
         <w:t>Either KRS or ESS would require continued funding under the IPTDS O&amp;M project</w:t>
       </w:r>
+      <w:r>
+        <w:t>.</w:t>
+      </w:r>
     </w:p>
   </w:footnote>
   <w:footnote w:id="6">
@@ -23510,7 +23621,13 @@
         <w:t xml:space="preserve">Funding for one additional array beyond the current LC1 array would be required. </w:t>
       </w:r>
       <w:r>
-        <w:t>The LC1 site could be modified to a two-pass array configuration or LC2 could be moved upstream to a better access location</w:t>
+        <w:t>The LC1 site could be modified to a two-pass array configuration</w:t>
+      </w:r>
+      <w:r>
+        <w:t xml:space="preserve"> (assuming independent arrays)</w:t>
+      </w:r>
+      <w:r>
+        <w:t xml:space="preserve"> or LC2 could be moved upstream to a better access location</w:t>
       </w:r>
       <w:r>
         <w:t xml:space="preserve"> (if desired)</w:t>
@@ -24515,11 +24632,11 @@
 
 <file path=word/people.xml><?xml version="1.0" encoding="utf-8"?>
 <w15:people xmlns:wpc="http://schemas.microsoft.com/office/word/2010/wordprocessingCanvas" xmlns:cx="http://schemas.microsoft.com/office/drawing/2014/chartex" xmlns:cx1="http://schemas.microsoft.com/office/drawing/2015/9/8/chartex" xmlns:cx2="http://schemas.microsoft.com/office/drawing/2015/10/21/chartex" xmlns:cx3="http://schemas.microsoft.com/office/drawing/2016/5/9/chartex" xmlns:cx4="http://schemas.microsoft.com/office/drawing/2016/5/10/chartex" xmlns:cx5="http://schemas.microsoft.com/office/drawing/2016/5/11/chartex" xmlns:cx6="http://schemas.microsoft.com/office/drawing/2016/5/12/chartex" xmlns:cx7="http://schemas.microsoft.com/office/drawing/2016/5/13/chartex" xmlns:cx8="http://schemas.microsoft.com/office/drawing/2016/5/14/chartex" xmlns:mc="http://schemas.openxmlformats.org/markup-compatibility/2006" xmlns:aink="http://schemas.microsoft.com/office/drawing/2016/ink" xmlns:am3d="http://schemas.microsoft.com/office/drawing/2017/model3d" xmlns:o="urn:schemas-microsoft-com:office:office" xmlns:oel="http://schemas.microsoft.com/office/2019/extlst" xmlns:r="http://schemas.openxmlformats.org/officeDocument/2006/relationships" xmlns:m="http://schemas.openxmlformats.org/officeDocument/2006/math" xmlns:v="urn:schemas-microsoft-com:vml" xmlns:wp14="http://schemas.microsoft.com/office/word/2010/wordprocessingDrawing" xmlns:wp="http://schemas.openxmlformats.org/drawingml/2006/wordprocessingDrawing" xmlns:w10="urn:schemas-microsoft-com:office:word" xmlns:w="http://schemas.openxmlformats.org/wordprocessingml/2006/main" xmlns:w14="http://schemas.microsoft.com/office/word/2010/wordml" xmlns:w15="http://schemas.microsoft.com/office/word/2012/wordml" xmlns:w16cex="http://schemas.microsoft.com/office/word/2018/wordml/cex" xmlns:w16cid="http://schemas.microsoft.com/office/word/2016/wordml/cid" xmlns:w16="http://schemas.microsoft.com/office/word/2018/wordml" xmlns:w16sdtdh="http://schemas.microsoft.com/office/word/2020/wordml/sdtdatahash" xmlns:w16se="http://schemas.microsoft.com/office/word/2015/wordml/symex" xmlns:wpg="http://schemas.microsoft.com/office/word/2010/wordprocessingGroup" xmlns:wpi="http://schemas.microsoft.com/office/word/2010/wordprocessingInk" xmlns:wne="http://schemas.microsoft.com/office/word/2006/wordml" xmlns:wps="http://schemas.microsoft.com/office/word/2010/wordprocessingShape" mc:Ignorable="w14 w15 w16se w16cid w16 w16cex w16sdtdh wp14">
+  <w15:person w15:author="Mike Ackerman">
+    <w15:presenceInfo w15:providerId="AD" w15:userId="S::MikeA@nezperce.org::0b47ff0e-31f3-4b4d-8b78-4e8868867499"/>
+  </w15:person>
   <w15:person w15:author="Ryan Kinzer">
     <w15:presenceInfo w15:providerId="None" w15:userId="Ryan Kinzer"/>
-  </w15:person>
-  <w15:person w15:author="Mike Ackerman">
-    <w15:presenceInfo w15:providerId="AD" w15:userId="S::MikeA@nezperce.org::0b47ff0e-31f3-4b4d-8b78-4e8868867499"/>
   </w15:person>
 </w15:people>
 </file>
@@ -25741,6 +25858,132 @@
       <w:rFonts w:ascii="Times New Roman" w:hAnsi="Times New Roman"/>
     </w:rPr>
   </w:style>
+  <w:style w:type="table" w:styleId="GridTable4">
+    <w:name w:val="Grid Table 4"/>
+    <w:basedOn w:val="TableNormal"/>
+    <w:uiPriority w:val="49"/>
+    <w:rsid w:val="00E84980"/>
+    <w:pPr>
+      <w:spacing w:after="0" w:line="240" w:lineRule="auto"/>
+    </w:pPr>
+    <w:tblPr>
+      <w:tblStyleRowBandSize w:val="1"/>
+      <w:tblStyleColBandSize w:val="1"/>
+      <w:tblBorders>
+        <w:top w:val="single" w:sz="4" w:space="0" w:color="666666" w:themeColor="text1" w:themeTint="99"/>
+        <w:left w:val="single" w:sz="4" w:space="0" w:color="666666" w:themeColor="text1" w:themeTint="99"/>
+        <w:bottom w:val="single" w:sz="4" w:space="0" w:color="666666" w:themeColor="text1" w:themeTint="99"/>
+        <w:right w:val="single" w:sz="4" w:space="0" w:color="666666" w:themeColor="text1" w:themeTint="99"/>
+        <w:insideH w:val="single" w:sz="4" w:space="0" w:color="666666" w:themeColor="text1" w:themeTint="99"/>
+        <w:insideV w:val="single" w:sz="4" w:space="0" w:color="666666" w:themeColor="text1" w:themeTint="99"/>
+      </w:tblBorders>
+    </w:tblPr>
+    <w:tblStylePr w:type="firstRow">
+      <w:rPr>
+        <w:b/>
+        <w:bCs/>
+        <w:color w:val="FFFFFF" w:themeColor="background1"/>
+      </w:rPr>
+      <w:tblPr/>
+      <w:tcPr>
+        <w:tcBorders>
+          <w:top w:val="single" w:sz="4" w:space="0" w:color="000000" w:themeColor="text1"/>
+          <w:left w:val="single" w:sz="4" w:space="0" w:color="000000" w:themeColor="text1"/>
+          <w:bottom w:val="single" w:sz="4" w:space="0" w:color="000000" w:themeColor="text1"/>
+          <w:right w:val="single" w:sz="4" w:space="0" w:color="000000" w:themeColor="text1"/>
+          <w:insideH w:val="nil"/>
+          <w:insideV w:val="nil"/>
+        </w:tcBorders>
+        <w:shd w:val="clear" w:color="auto" w:fill="000000" w:themeFill="text1"/>
+      </w:tcPr>
+    </w:tblStylePr>
+    <w:tblStylePr w:type="lastRow">
+      <w:rPr>
+        <w:b/>
+        <w:bCs/>
+      </w:rPr>
+      <w:tblPr/>
+      <w:tcPr>
+        <w:tcBorders>
+          <w:top w:val="double" w:sz="4" w:space="0" w:color="000000" w:themeColor="text1"/>
+        </w:tcBorders>
+      </w:tcPr>
+    </w:tblStylePr>
+    <w:tblStylePr w:type="firstCol">
+      <w:rPr>
+        <w:b/>
+        <w:bCs/>
+      </w:rPr>
+    </w:tblStylePr>
+    <w:tblStylePr w:type="lastCol">
+      <w:rPr>
+        <w:b/>
+        <w:bCs/>
+      </w:rPr>
+    </w:tblStylePr>
+    <w:tblStylePr w:type="band1Vert">
+      <w:tblPr/>
+      <w:tcPr>
+        <w:shd w:val="clear" w:color="auto" w:fill="CCCCCC" w:themeFill="text1" w:themeFillTint="33"/>
+      </w:tcPr>
+    </w:tblStylePr>
+    <w:tblStylePr w:type="band1Horz">
+      <w:tblPr/>
+      <w:tcPr>
+        <w:shd w:val="clear" w:color="auto" w:fill="CCCCCC" w:themeFill="text1" w:themeFillTint="33"/>
+      </w:tcPr>
+    </w:tblStylePr>
+  </w:style>
+  <w:style w:type="paragraph" w:styleId="Header">
+    <w:name w:val="header"/>
+    <w:basedOn w:val="Normal"/>
+    <w:link w:val="HeaderChar"/>
+    <w:uiPriority w:val="99"/>
+    <w:unhideWhenUsed/>
+    <w:rsid w:val="00111303"/>
+    <w:pPr>
+      <w:tabs>
+        <w:tab w:val="center" w:pos="4680"/>
+        <w:tab w:val="right" w:pos="9360"/>
+      </w:tabs>
+      <w:spacing w:after="0" w:line="240" w:lineRule="auto"/>
+    </w:pPr>
+  </w:style>
+  <w:style w:type="character" w:customStyle="1" w:styleId="HeaderChar">
+    <w:name w:val="Header Char"/>
+    <w:basedOn w:val="DefaultParagraphFont"/>
+    <w:link w:val="Header"/>
+    <w:uiPriority w:val="99"/>
+    <w:rsid w:val="00111303"/>
+    <w:rPr>
+      <w:rFonts w:ascii="Times New Roman" w:hAnsi="Times New Roman"/>
+    </w:rPr>
+  </w:style>
+  <w:style w:type="paragraph" w:styleId="Footer">
+    <w:name w:val="footer"/>
+    <w:basedOn w:val="Normal"/>
+    <w:link w:val="FooterChar"/>
+    <w:uiPriority w:val="99"/>
+    <w:unhideWhenUsed/>
+    <w:rsid w:val="00111303"/>
+    <w:pPr>
+      <w:tabs>
+        <w:tab w:val="center" w:pos="4680"/>
+        <w:tab w:val="right" w:pos="9360"/>
+      </w:tabs>
+      <w:spacing w:after="0" w:line="240" w:lineRule="auto"/>
+    </w:pPr>
+  </w:style>
+  <w:style w:type="character" w:customStyle="1" w:styleId="FooterChar">
+    <w:name w:val="Footer Char"/>
+    <w:basedOn w:val="DefaultParagraphFont"/>
+    <w:link w:val="Footer"/>
+    <w:uiPriority w:val="99"/>
+    <w:rsid w:val="00111303"/>
+    <w:rPr>
+      <w:rFonts w:ascii="Times New Roman" w:hAnsi="Times New Roman"/>
+    </w:rPr>
+  </w:style>
 </w:styles>
 </file>
 

</xml_diff>

<commit_message>
couple minor comments from JV
</commit_message>
<xml_diff>
--- a/docs/Snake River IPTDS Prioritization 20230814.docx
+++ b/docs/Snake River IPTDS Prioritization 20230814.docx
@@ -246,13 +246,10 @@
     </w:p>
     <w:p>
       <w:pPr>
-        <w:jc w:val="both"/>
-        <w:rPr>
-          <w:rFonts w:cs="Times New Roman"/>
+        <w:jc w:val="center"/>
+        <w:rPr>
           <w:b/>
           <w:bCs/>
-          <w:sz w:val="24"/>
-          <w:szCs w:val="24"/>
         </w:rPr>
       </w:pPr>
     </w:p>
@@ -274,19 +271,11 @@
       </w:r>
     </w:p>
     <w:p>
-      <w:pPr>
+      <w:r>
         <w:rPr>
           <w:b/>
           <w:bCs/>
         </w:rPr>
-      </w:pPr>
-    </w:p>
-    <w:p>
-      <w:r>
-        <w:rPr>
-          <w:b/>
-          <w:bCs/>
-        </w:rPr>
         <w:t xml:space="preserve">Primary Contributors: </w:t>
       </w:r>
       <w:r>
@@ -318,6 +307,9 @@
           <w:rStyle w:val="CommentReference"/>
         </w:rPr>
         <w:commentReference w:id="0"/>
+      </w:r>
+      <w:r>
+        <w:t>, Jason Vogel (NPT)</w:t>
       </w:r>
     </w:p>
     <w:p>
@@ -332,7 +324,21 @@
           <w:color w:val="A6A6A6" w:themeColor="background1" w:themeShade="A6"/>
         </w:rPr>
         <w:lastRenderedPageBreak/>
-        <w:t>(this page intentionally left blank)</w:t>
+        <w:t>(</w:t>
+      </w:r>
+      <w:proofErr w:type="gramStart"/>
+      <w:r>
+        <w:rPr>
+          <w:color w:val="A6A6A6" w:themeColor="background1" w:themeShade="A6"/>
+        </w:rPr>
+        <w:t>this</w:t>
+      </w:r>
+      <w:proofErr w:type="gramEnd"/>
+      <w:r>
+        <w:rPr>
+          <w:color w:val="A6A6A6" w:themeColor="background1" w:themeShade="A6"/>
+        </w:rPr>
+        <w:t xml:space="preserve"> page intentionally left blank)</w:t>
       </w:r>
     </w:p>
     <w:p>
@@ -2349,7 +2355,73 @@
         <w:rPr>
           <w:rFonts w:cs="Times New Roman"/>
         </w:rPr>
-        <w:t xml:space="preserve"> 1) removal, 2) continued funding of O&amp;M, 3) upgrades, and/or 4) new IPTDS to address gaps or to increase cost-savings.</w:t>
+        <w:t xml:space="preserve"> </w:t>
+      </w:r>
+      <w:r>
+        <w:rPr>
+          <w:rFonts w:cs="Times New Roman"/>
+        </w:rPr>
+        <w:t>1</w:t>
+      </w:r>
+      <w:r>
+        <w:rPr>
+          <w:rFonts w:cs="Times New Roman"/>
+        </w:rPr>
+        <w:t xml:space="preserve">) continued funding of O&amp;M, </w:t>
+      </w:r>
+      <w:r>
+        <w:rPr>
+          <w:rFonts w:cs="Times New Roman"/>
+        </w:rPr>
+        <w:t>2</w:t>
+      </w:r>
+      <w:r>
+        <w:rPr>
+          <w:rFonts w:cs="Times New Roman"/>
+        </w:rPr>
+        <w:t>)</w:t>
+      </w:r>
+      <w:r>
+        <w:rPr>
+          <w:rFonts w:cs="Times New Roman"/>
+        </w:rPr>
+        <w:t xml:space="preserve"> potential</w:t>
+      </w:r>
+      <w:r>
+        <w:rPr>
+          <w:rFonts w:cs="Times New Roman"/>
+        </w:rPr>
+        <w:t xml:space="preserve"> upgrades, </w:t>
+      </w:r>
+      <w:r>
+        <w:rPr>
+          <w:rFonts w:cs="Times New Roman"/>
+        </w:rPr>
+        <w:t>3</w:t>
+      </w:r>
+      <w:r>
+        <w:rPr>
+          <w:rFonts w:cs="Times New Roman"/>
+        </w:rPr>
+        <w:t xml:space="preserve">) new IPTDS to address </w:t>
+      </w:r>
+      <w:r>
+        <w:rPr>
+          <w:rFonts w:cs="Times New Roman"/>
+        </w:rPr>
+        <w:t xml:space="preserve">data </w:t>
+      </w:r>
+      <w:r>
+        <w:rPr>
+          <w:rFonts w:cs="Times New Roman"/>
+        </w:rPr>
+        <w:t>gaps or to increase cost-savings</w:t>
+      </w:r>
+      <w:r>
+        <w:rPr>
+          <w:rFonts w:cs="Times New Roman"/>
+        </w:rPr>
+        <w:t>, and/or 4) removal.</w:t>
       </w:r>
     </w:p>
     <w:p>
@@ -10677,6 +10749,7 @@
                 <w:sz w:val="20"/>
                 <w:szCs w:val="20"/>
               </w:rPr>
+              <w:lastRenderedPageBreak/>
               <w:t>CRLOL-s</w:t>
             </w:r>
           </w:p>
@@ -11276,8 +11349,8 @@
       <w:pPr>
         <w:pStyle w:val="Heading3"/>
       </w:pPr>
-      <w:bookmarkStart w:id="31" w:name="_Hlk141435949"/>
-      <w:bookmarkStart w:id="32" w:name="_Toc142907695"/>
+      <w:bookmarkStart w:id="31" w:name="_Toc142907695"/>
+      <w:bookmarkStart w:id="32" w:name="_Hlk141435949"/>
       <w:r>
         <w:lastRenderedPageBreak/>
         <w:t>Imnaha</w:t>
@@ -11285,7 +11358,7 @@
       <w:r>
         <w:t xml:space="preserve"> River MPG</w:t>
       </w:r>
-      <w:bookmarkEnd w:id="32"/>
+      <w:bookmarkEnd w:id="31"/>
     </w:p>
     <w:p>
       <w:pPr>
@@ -12532,7 +12605,7 @@
           </w:p>
         </w:tc>
       </w:tr>
-      <w:bookmarkEnd w:id="31"/>
+      <w:bookmarkEnd w:id="32"/>
       <w:tr>
         <w:trPr>
           <w:cnfStyle w:val="000000100000" w:firstRow="0" w:lastRow="0" w:firstColumn="0" w:lastColumn="0" w:oddVBand="0" w:evenVBand="0" w:oddHBand="1" w:evenHBand="0" w:firstRowFirstColumn="0" w:firstRowLastColumn="0" w:lastRowFirstColumn="0" w:lastRowLastColumn="0"/>
@@ -26433,12 +26506,7 @@
 </file>
 
 <file path=customXml/item2.xml><?xml version="1.0" encoding="utf-8"?>
-<?mso-contentType ?>
-<FormTemplates xmlns="http://schemas.microsoft.com/sharepoint/v3/contenttype/forms">
-  <Display>DocumentLibraryForm</Display>
-  <Edit>DocumentLibraryForm</Edit>
-  <New>DocumentLibraryForm</New>
-</FormTemplates>
+<b:Sources xmlns:b="http://schemas.openxmlformats.org/officeDocument/2006/bibliography" xmlns="http://schemas.openxmlformats.org/officeDocument/2006/bibliography" SelectedStyle="\APASixthEditionOfficeOnline.xsl" StyleName="APA" Version="6"/>
 </file>
 
 <file path=customXml/item3.xml><?xml version="1.0" encoding="utf-8"?>
@@ -26448,7 +26516,12 @@
 </file>
 
 <file path=customXml/item4.xml><?xml version="1.0" encoding="utf-8"?>
-<b:Sources xmlns:b="http://schemas.openxmlformats.org/officeDocument/2006/bibliography" xmlns="http://schemas.openxmlformats.org/officeDocument/2006/bibliography" SelectedStyle="\APASixthEditionOfficeOnline.xsl" StyleName="APA" Version="6"/>
+<?mso-contentType ?>
+<FormTemplates xmlns="http://schemas.microsoft.com/sharepoint/v3/contenttype/forms">
+  <Display>DocumentLibraryForm</Display>
+  <Edit>DocumentLibraryForm</Edit>
+  <New>DocumentLibraryForm</New>
+</FormTemplates>
 </file>
 
 <file path=customXml/itemProps1.xml><?xml version="1.0" encoding="utf-8"?>
@@ -26470,9 +26543,9 @@
 </file>
 
 <file path=customXml/itemProps2.xml><?xml version="1.0" encoding="utf-8"?>
-<ds:datastoreItem xmlns:ds="http://schemas.openxmlformats.org/officeDocument/2006/customXml" ds:itemID="{A022F712-303E-442D-AB89-F9DB9D8CAE9D}">
+<ds:datastoreItem xmlns:ds="http://schemas.openxmlformats.org/officeDocument/2006/customXml" ds:itemID="{9156BEED-2C18-4B0A-B821-994FF64A18DD}">
   <ds:schemaRefs>
-    <ds:schemaRef ds:uri="http://schemas.microsoft.com/sharepoint/v3/contenttype/forms"/>
+    <ds:schemaRef ds:uri="http://schemas.openxmlformats.org/officeDocument/2006/bibliography"/>
   </ds:schemaRefs>
 </ds:datastoreItem>
 </file>
@@ -26487,9 +26560,9 @@
 </file>
 
 <file path=customXml/itemProps4.xml><?xml version="1.0" encoding="utf-8"?>
-<ds:datastoreItem xmlns:ds="http://schemas.openxmlformats.org/officeDocument/2006/customXml" ds:itemID="{9156BEED-2C18-4B0A-B821-994FF64A18DD}">
+<ds:datastoreItem xmlns:ds="http://schemas.openxmlformats.org/officeDocument/2006/customXml" ds:itemID="{A022F712-303E-442D-AB89-F9DB9D8CAE9D}">
   <ds:schemaRefs>
-    <ds:schemaRef ds:uri="http://schemas.openxmlformats.org/officeDocument/2006/bibliography"/>
+    <ds:schemaRef ds:uri="http://schemas.microsoft.com/sharepoint/v3/contenttype/forms"/>
   </ds:schemaRefs>
 </ds:datastoreItem>
 </file>
</xml_diff>

<commit_message>
added comment re: SW1 and SW2
</commit_message>
<xml_diff>
--- a/docs/Snake River IPTDS Prioritization 20230814.docx
+++ b/docs/Snake River IPTDS Prioritization 20230814.docx
@@ -6197,7 +6197,16 @@
                 <w:sz w:val="20"/>
                 <w:szCs w:val="20"/>
               </w:rPr>
-              <w:t xml:space="preserve"> JUL, LAP, </w:t>
+              <w:t xml:space="preserve"> </w:t>
+            </w:r>
+            <w:commentRangeStart w:id="23"/>
+            <w:r>
+              <w:rPr>
+                <w:rFonts w:cs="Times New Roman"/>
+                <w:sz w:val="20"/>
+                <w:szCs w:val="20"/>
+              </w:rPr>
+              <w:t xml:space="preserve">JUL, LAP, </w:t>
             </w:r>
             <w:r>
               <w:rPr>
@@ -6215,6 +6224,13 @@
                 <w:szCs w:val="20"/>
               </w:rPr>
               <w:t xml:space="preserve"> LAW</w:t>
+            </w:r>
+            <w:commentRangeEnd w:id="23"/>
+            <w:r>
+              <w:rPr>
+                <w:rStyle w:val="CommentReference"/>
+              </w:rPr>
+              <w:commentReference w:id="23"/>
             </w:r>
             <w:r>
               <w:rPr>
@@ -7011,7 +7027,7 @@
       <w:pPr>
         <w:pStyle w:val="Heading2"/>
       </w:pPr>
-      <w:bookmarkStart w:id="23" w:name="_Toc142907692"/>
+      <w:bookmarkStart w:id="24" w:name="_Toc142907692"/>
       <w:r>
         <w:lastRenderedPageBreak/>
         <w:t xml:space="preserve">Snake River Basin </w:t>
@@ -7022,17 +7038,17 @@
       <w:r>
         <w:t xml:space="preserve"> DPS</w:t>
       </w:r>
-      <w:bookmarkEnd w:id="23"/>
+      <w:bookmarkEnd w:id="24"/>
     </w:p>
     <w:p>
       <w:pPr>
         <w:pStyle w:val="Heading3"/>
       </w:pPr>
-      <w:bookmarkStart w:id="24" w:name="_Toc142907693"/>
+      <w:bookmarkStart w:id="25" w:name="_Toc142907693"/>
       <w:r>
         <w:t>Salmon River MPG</w:t>
       </w:r>
-      <w:bookmarkEnd w:id="24"/>
+      <w:bookmarkEnd w:id="25"/>
     </w:p>
     <w:p>
       <w:pPr>
@@ -7236,7 +7252,7 @@
           <w:szCs w:val="24"/>
         </w:rPr>
       </w:pPr>
-      <w:bookmarkStart w:id="25" w:name="_Ref141280661"/>
+      <w:bookmarkStart w:id="26" w:name="_Ref141280661"/>
       <w:r>
         <w:rPr>
           <w:b/>
@@ -7280,7 +7296,7 @@
         </w:rPr>
         <w:fldChar w:fldCharType="end"/>
       </w:r>
-      <w:bookmarkEnd w:id="25"/>
+      <w:bookmarkEnd w:id="26"/>
       <w:r>
         <w:rPr>
           <w:b/>
@@ -7327,7 +7343,7 @@
                 <w:szCs w:val="20"/>
               </w:rPr>
             </w:pPr>
-            <w:bookmarkStart w:id="26" w:name="_Hlk141696765"/>
+            <w:bookmarkStart w:id="27" w:name="_Hlk141696765"/>
             <w:r>
               <w:rPr>
                 <w:rFonts w:cs="Times New Roman"/>
@@ -7739,7 +7755,7 @@
                 <w:szCs w:val="20"/>
               </w:rPr>
             </w:pPr>
-            <w:commentRangeStart w:id="27"/>
+            <w:commentRangeStart w:id="28"/>
             <w:r>
               <w:rPr>
                 <w:rFonts w:cs="Times New Roman"/>
@@ -7748,12 +7764,12 @@
               </w:rPr>
               <w:t>Data Gap</w:t>
             </w:r>
-            <w:commentRangeEnd w:id="27"/>
+            <w:commentRangeEnd w:id="28"/>
             <w:r>
               <w:rPr>
                 <w:rStyle w:val="CommentReference"/>
               </w:rPr>
-              <w:commentReference w:id="27"/>
+              <w:commentReference w:id="28"/>
             </w:r>
           </w:p>
         </w:tc>
@@ -9745,8 +9761,8 @@
       <w:pPr>
         <w:pStyle w:val="Heading3"/>
       </w:pPr>
-      <w:bookmarkStart w:id="28" w:name="_Toc142907694"/>
-      <w:bookmarkEnd w:id="26"/>
+      <w:bookmarkStart w:id="29" w:name="_Toc142907694"/>
+      <w:bookmarkEnd w:id="27"/>
       <w:r>
         <w:lastRenderedPageBreak/>
         <w:t>Clearwater</w:t>
@@ -9754,13 +9770,13 @@
       <w:r>
         <w:t xml:space="preserve"> River MPG</w:t>
       </w:r>
-      <w:bookmarkEnd w:id="28"/>
+      <w:bookmarkEnd w:id="29"/>
     </w:p>
     <w:p>
       <w:pPr>
         <w:jc w:val="both"/>
       </w:pPr>
-      <w:bookmarkStart w:id="29" w:name="_Hlk141428815"/>
+      <w:bookmarkStart w:id="30" w:name="_Hlk141428815"/>
       <w:r>
         <w:t xml:space="preserve">Funding for O&amp;M is currently provided for </w:t>
       </w:r>
@@ -9879,7 +9895,7 @@
         <w:t xml:space="preserve"> downstream of major spawning areas.</w:t>
       </w:r>
     </w:p>
-    <w:bookmarkEnd w:id="29"/>
+    <w:bookmarkEnd w:id="30"/>
     <w:p>
       <w:pPr>
         <w:pStyle w:val="Caption"/>
@@ -9984,7 +10000,7 @@
                 <w:szCs w:val="20"/>
               </w:rPr>
             </w:pPr>
-            <w:bookmarkStart w:id="30" w:name="_Hlk141427717"/>
+            <w:bookmarkStart w:id="31" w:name="_Hlk141427717"/>
             <w:r>
               <w:rPr>
                 <w:rFonts w:cs="Times New Roman"/>
@@ -11227,7 +11243,25 @@
                 <w:sz w:val="20"/>
                 <w:szCs w:val="20"/>
               </w:rPr>
-              <w:t xml:space="preserve"> [SC1 or SC2]) within the CRLMA-s population funded under the IPTDS O&amp;M project. Moving SC1 or SC2 to a new location at the bottom of CRSFC-s, or moving/funding SC3 (which occurs below all major spawning areas within CRSFC-s), would allow parsing estimates for the CRSFC-s population and Lower SF Clearwater </w:t>
+              <w:t xml:space="preserve"> [SC1 or SC2]) within the CRLMA-s population funded under the IPTDS O&amp;M project. Moving SC1 or SC2 to a new location at the bottom of CRSFC-</w:t>
+            </w:r>
+            <w:proofErr w:type="gramStart"/>
+            <w:r>
+              <w:rPr>
+                <w:rFonts w:cs="Times New Roman"/>
+                <w:sz w:val="20"/>
+                <w:szCs w:val="20"/>
+              </w:rPr>
+              <w:t>s, or</w:t>
+            </w:r>
+            <w:proofErr w:type="gramEnd"/>
+            <w:r>
+              <w:rPr>
+                <w:rFonts w:cs="Times New Roman"/>
+                <w:sz w:val="20"/>
+                <w:szCs w:val="20"/>
+              </w:rPr>
+              <w:t xml:space="preserve"> moving/funding SC3 (which occurs below all major spawning areas within CRSFC-s), would allow parsing estimates for the CRSFC-s population and Lower SF Clearwater </w:t>
             </w:r>
             <w:proofErr w:type="spellStart"/>
             <w:r>
@@ -11331,7 +11365,7 @@
           </w:p>
         </w:tc>
       </w:tr>
-      <w:bookmarkEnd w:id="30"/>
+      <w:bookmarkEnd w:id="31"/>
     </w:tbl>
     <w:p>
       <w:pPr>
@@ -11349,8 +11383,8 @@
       <w:pPr>
         <w:pStyle w:val="Heading3"/>
       </w:pPr>
-      <w:bookmarkStart w:id="31" w:name="_Toc142907695"/>
-      <w:bookmarkStart w:id="32" w:name="_Hlk141435949"/>
+      <w:bookmarkStart w:id="32" w:name="_Toc142907695"/>
+      <w:bookmarkStart w:id="33" w:name="_Hlk141435949"/>
       <w:r>
         <w:lastRenderedPageBreak/>
         <w:t>Imnaha</w:t>
@@ -11358,7 +11392,7 @@
       <w:r>
         <w:t xml:space="preserve"> River MPG</w:t>
       </w:r>
-      <w:bookmarkEnd w:id="31"/>
+      <w:bookmarkEnd w:id="32"/>
     </w:p>
     <w:p>
       <w:pPr>
@@ -11862,12 +11896,12 @@
       <w:pPr>
         <w:pStyle w:val="Heading3"/>
       </w:pPr>
-      <w:bookmarkStart w:id="33" w:name="_Toc142907696"/>
+      <w:bookmarkStart w:id="34" w:name="_Toc142907696"/>
       <w:r>
         <w:lastRenderedPageBreak/>
         <w:t>Grande Ronde River MPG</w:t>
       </w:r>
-      <w:bookmarkEnd w:id="33"/>
+      <w:bookmarkEnd w:id="34"/>
     </w:p>
     <w:p>
       <w:pPr>
@@ -12000,7 +12034,7 @@
                 <w:szCs w:val="20"/>
               </w:rPr>
             </w:pPr>
-            <w:bookmarkStart w:id="34" w:name="_Hlk141436004"/>
+            <w:bookmarkStart w:id="35" w:name="_Hlk141436004"/>
             <w:r>
               <w:rPr>
                 <w:rFonts w:cs="Times New Roman"/>
@@ -12600,12 +12634,28 @@
                 <w:sz w:val="20"/>
                 <w:szCs w:val="20"/>
               </w:rPr>
-              <w:t>itoring is desired; alternatively, consider funding MR1 or WR2 is low-precision monitoring is adequate</w:t>
+              <w:t>itoring is desired; alternatively, consider funding MR1 or WR2 i</w:t>
+            </w:r>
+            <w:r>
+              <w:rPr>
+                <w:rFonts w:cs="Times New Roman"/>
+                <w:sz w:val="20"/>
+                <w:szCs w:val="20"/>
+              </w:rPr>
+              <w:t>f</w:t>
+            </w:r>
+            <w:r>
+              <w:rPr>
+                <w:rFonts w:cs="Times New Roman"/>
+                <w:sz w:val="20"/>
+                <w:szCs w:val="20"/>
+              </w:rPr>
+              <w:t xml:space="preserve"> low-precision monitoring is adequate</w:t>
             </w:r>
           </w:p>
         </w:tc>
       </w:tr>
-      <w:bookmarkEnd w:id="32"/>
+      <w:bookmarkEnd w:id="33"/>
       <w:tr>
         <w:trPr>
           <w:cnfStyle w:val="000000100000" w:firstRow="0" w:lastRow="0" w:firstColumn="0" w:lastColumn="0" w:oddVBand="0" w:evenVBand="0" w:oddHBand="1" w:evenHBand="0" w:firstRowFirstColumn="0" w:firstRowLastColumn="0" w:lastRowFirstColumn="0" w:lastRowLastColumn="0"/>
@@ -13057,8 +13107,8 @@
       <w:pPr>
         <w:pStyle w:val="Heading3"/>
       </w:pPr>
-      <w:bookmarkStart w:id="35" w:name="_Toc142907697"/>
-      <w:bookmarkEnd w:id="34"/>
+      <w:bookmarkStart w:id="36" w:name="_Toc142907697"/>
+      <w:bookmarkEnd w:id="35"/>
       <w:r>
         <w:lastRenderedPageBreak/>
         <w:t>Hells Canyon</w:t>
@@ -13066,7 +13116,7 @@
       <w:r>
         <w:t xml:space="preserve"> MPG</w:t>
       </w:r>
-      <w:bookmarkEnd w:id="35"/>
+      <w:bookmarkEnd w:id="36"/>
     </w:p>
     <w:p>
       <w:pPr>
@@ -13535,7 +13585,7 @@
       <w:pPr>
         <w:pStyle w:val="Heading3"/>
       </w:pPr>
-      <w:bookmarkStart w:id="36" w:name="_Toc142907698"/>
+      <w:bookmarkStart w:id="37" w:name="_Toc142907698"/>
       <w:r>
         <w:lastRenderedPageBreak/>
         <w:t>Lower Snake</w:t>
@@ -13543,7 +13593,7 @@
       <w:r>
         <w:t xml:space="preserve"> MPG</w:t>
       </w:r>
-      <w:bookmarkEnd w:id="36"/>
+      <w:bookmarkEnd w:id="37"/>
     </w:p>
     <w:p>
       <w:pPr>
@@ -14351,7 +14401,25 @@
                 <w:sz w:val="20"/>
                 <w:szCs w:val="20"/>
               </w:rPr>
-              <w:t xml:space="preserve"> Creek, a major spawning area in SNASO-s. High-precision monitoring within the SNASO-s is likely more feasible because it occurs upstream of Lower Granite Dam. No action is needed, as long as alternative low-precision monitoring continues.</w:t>
+              <w:t xml:space="preserve"> Creek, a major spawning area in SNASO-s. High-precision monitoring within the SNASO-s is likely more feasible because it occurs upstream of Lower Granite Dam. No action is needed, </w:t>
+            </w:r>
+            <w:proofErr w:type="gramStart"/>
+            <w:r>
+              <w:rPr>
+                <w:rFonts w:cs="Times New Roman"/>
+                <w:sz w:val="20"/>
+                <w:szCs w:val="20"/>
+              </w:rPr>
+              <w:t>as long as</w:t>
+            </w:r>
+            <w:proofErr w:type="gramEnd"/>
+            <w:r>
+              <w:rPr>
+                <w:rFonts w:cs="Times New Roman"/>
+                <w:sz w:val="20"/>
+                <w:szCs w:val="20"/>
+              </w:rPr>
+              <w:t xml:space="preserve"> alternative low-precision monitoring continues.</w:t>
             </w:r>
           </w:p>
         </w:tc>
@@ -14465,22 +14533,22 @@
       <w:pPr>
         <w:pStyle w:val="Heading2"/>
       </w:pPr>
-      <w:bookmarkStart w:id="37" w:name="_Toc142907699"/>
+      <w:bookmarkStart w:id="38" w:name="_Toc142907699"/>
       <w:r>
         <w:lastRenderedPageBreak/>
         <w:t>Snake River Spring/Summer-run Chinook Salmon ESU</w:t>
       </w:r>
-      <w:bookmarkEnd w:id="37"/>
+      <w:bookmarkEnd w:id="38"/>
     </w:p>
     <w:p>
       <w:pPr>
         <w:pStyle w:val="Heading3"/>
       </w:pPr>
-      <w:bookmarkStart w:id="38" w:name="_Toc142907700"/>
+      <w:bookmarkStart w:id="39" w:name="_Toc142907700"/>
       <w:r>
         <w:t>Upper Salmon River MPG</w:t>
       </w:r>
-      <w:bookmarkEnd w:id="38"/>
+      <w:bookmarkEnd w:id="39"/>
     </w:p>
     <w:p>
       <w:pPr>
@@ -16823,11 +16891,11 @@
       <w:pPr>
         <w:pStyle w:val="Heading3"/>
       </w:pPr>
-      <w:bookmarkStart w:id="39" w:name="_Toc142907701"/>
+      <w:bookmarkStart w:id="40" w:name="_Toc142907701"/>
       <w:r>
         <w:t>Middle Fork Salmon River MPG</w:t>
       </w:r>
-      <w:bookmarkEnd w:id="39"/>
+      <w:bookmarkEnd w:id="40"/>
     </w:p>
     <w:p>
       <w:pPr>
@@ -19015,12 +19083,12 @@
       <w:pPr>
         <w:pStyle w:val="Heading3"/>
       </w:pPr>
-      <w:bookmarkStart w:id="40" w:name="_Toc142907702"/>
+      <w:bookmarkStart w:id="41" w:name="_Toc142907702"/>
       <w:r>
         <w:lastRenderedPageBreak/>
         <w:t>South Fork Salmon River MPG</w:t>
       </w:r>
-      <w:bookmarkEnd w:id="40"/>
+      <w:bookmarkEnd w:id="41"/>
     </w:p>
     <w:p>
       <w:pPr>
@@ -20213,12 +20281,12 @@
       <w:pPr>
         <w:pStyle w:val="Heading3"/>
       </w:pPr>
-      <w:bookmarkStart w:id="41" w:name="_Toc142907703"/>
+      <w:bookmarkStart w:id="42" w:name="_Toc142907703"/>
       <w:r>
         <w:lastRenderedPageBreak/>
         <w:t>Grande Ronde / Imnaha River MPG</w:t>
       </w:r>
-      <w:bookmarkEnd w:id="41"/>
+      <w:bookmarkEnd w:id="42"/>
     </w:p>
     <w:p>
       <w:pPr>
@@ -22231,12 +22299,12 @@
       <w:pPr>
         <w:pStyle w:val="Heading3"/>
       </w:pPr>
-      <w:bookmarkStart w:id="42" w:name="_Toc142907704"/>
+      <w:bookmarkStart w:id="43" w:name="_Toc142907704"/>
       <w:r>
         <w:lastRenderedPageBreak/>
         <w:t>Lower Snake River MPG</w:t>
       </w:r>
-      <w:bookmarkEnd w:id="42"/>
+      <w:bookmarkEnd w:id="43"/>
     </w:p>
     <w:p>
       <w:pPr>
@@ -22973,13 +23041,13 @@
       <w:pPr>
         <w:pStyle w:val="Heading1"/>
       </w:pPr>
-      <w:bookmarkStart w:id="43" w:name="_Toc142907705"/>
-      <w:commentRangeStart w:id="44"/>
+      <w:bookmarkStart w:id="44" w:name="_Toc142907705"/>
+      <w:commentRangeStart w:id="45"/>
       <w:r>
         <w:lastRenderedPageBreak/>
         <w:t>DISCUSSION</w:t>
       </w:r>
-      <w:commentRangeEnd w:id="44"/>
+      <w:commentRangeEnd w:id="45"/>
       <w:r>
         <w:rPr>
           <w:rStyle w:val="CommentReference"/>
@@ -22987,9 +23055,9 @@
           <w:b w:val="0"/>
           <w:caps w:val="0"/>
         </w:rPr>
-        <w:commentReference w:id="44"/>
-      </w:r>
-      <w:bookmarkEnd w:id="43"/>
+        <w:commentReference w:id="45"/>
+      </w:r>
+      <w:bookmarkEnd w:id="44"/>
     </w:p>
     <w:p>
       <w:pPr>
@@ -23070,12 +23138,12 @@
       <w:pPr>
         <w:pStyle w:val="Heading1"/>
       </w:pPr>
-      <w:bookmarkStart w:id="45" w:name="_Toc142907706"/>
+      <w:bookmarkStart w:id="46" w:name="_Toc142907706"/>
       <w:r>
         <w:lastRenderedPageBreak/>
         <w:t>LITERATURE CITED</w:t>
       </w:r>
-      <w:bookmarkEnd w:id="45"/>
+      <w:bookmarkEnd w:id="46"/>
     </w:p>
     <w:p>
       <w:pPr>
@@ -23297,7 +23365,7 @@
       </w:r>
     </w:p>
   </w:comment>
-  <w:comment w:id="27" w:author="Mike Ackerman" w:date="2023-08-01T09:40:00Z" w:initials="MA">
+  <w:comment w:id="23" w:author="Mike Ackerman" w:date="2023-10-03T12:58:00Z" w:initials="MA">
     <w:p>
       <w:pPr>
         <w:pStyle w:val="CommentText"/>
@@ -23309,11 +23377,27 @@
         <w:annotationRef/>
       </w:r>
       <w:r>
-        <w:t>In previous spreadsheets, SREFS-s was identified as a data gap. Why so? Is the EF Salmon weir still in operation? And if so, doesn't it provide at least low-precision monitoring? I'd suspect it would be considered low-precision because the weir is higher in the system i.e., spawning likely occurs below.</w:t>
+        <w:t>It seems I may have neglected to include SW1 and SW2 here.</w:t>
       </w:r>
     </w:p>
   </w:comment>
-  <w:comment w:id="44" w:author="Mike Ackerman" w:date="2023-08-14T12:02:00Z" w:initials="MA">
+  <w:comment w:id="28" w:author="Mike Ackerman" w:date="2023-08-01T09:40:00Z" w:initials="MA">
+    <w:p>
+      <w:pPr>
+        <w:pStyle w:val="CommentText"/>
+      </w:pPr>
+      <w:r>
+        <w:rPr>
+          <w:rStyle w:val="CommentReference"/>
+        </w:rPr>
+        <w:annotationRef/>
+      </w:r>
+      <w:r>
+        <w:t>In previous spreadsheets, SREFS-s was identified as a data gap. Why so? Is the EF Salmon weir still in operation? And if so, doesn't it provide at least low-precision monitoring? I'd suspect it would be considered low-precision because the weir is higher in the system i.e., spawning likely occurs below.</w:t>
+      </w:r>
+    </w:p>
+  </w:comment>
+  <w:comment w:id="45" w:author="Mike Ackerman" w:date="2023-08-14T12:02:00Z" w:initials="MA">
     <w:p>
       <w:pPr>
         <w:pStyle w:val="CommentText"/>
@@ -23338,6 +23422,7 @@
   <w15:commentEx w15:paraId="0D2AECC1" w15:done="0"/>
   <w15:commentEx w15:paraId="7926FA80" w15:paraIdParent="0D2AECC1" w15:done="0"/>
   <w15:commentEx w15:paraId="3CD77497" w15:paraIdParent="0D2AECC1" w15:done="0"/>
+  <w15:commentEx w15:paraId="50CCBA18" w15:done="0"/>
   <w15:commentEx w15:paraId="1E73FF4E" w15:done="0"/>
   <w15:commentEx w15:paraId="68E8A43F" w15:done="0"/>
 </w15:commentsEx>
@@ -23349,6 +23434,7 @@
   <w16cex:commentExtensible w16cex:durableId="287F3035" w16cex:dateUtc="2023-08-10T15:45:00Z"/>
   <w16cex:commentExtensible w16cex:durableId="287F3095" w16cex:dateUtc="2023-08-10T15:47:00Z"/>
   <w16cex:commentExtensible w16cex:durableId="28847BDA" w16cex:dateUtc="2023-08-14T16:09:00Z"/>
+  <w16cex:commentExtensible w16cex:durableId="28C68E8C" w16cex:dateUtc="2023-10-03T18:58:00Z"/>
   <w16cex:commentExtensible w16cex:durableId="287351A4" w16cex:dateUtc="2023-08-01T15:40:00Z"/>
   <w16cex:commentExtensible w16cex:durableId="28849649" w16cex:dateUtc="2023-08-14T18:02:00Z"/>
 </w16cex:commentsExtensible>
@@ -23360,6 +23446,7 @@
   <w16cid:commentId w16cid:paraId="0D2AECC1" w16cid:durableId="287F3035"/>
   <w16cid:commentId w16cid:paraId="7926FA80" w16cid:durableId="287F3095"/>
   <w16cid:commentId w16cid:paraId="3CD77497" w16cid:durableId="28847BDA"/>
+  <w16cid:commentId w16cid:paraId="50CCBA18" w16cid:durableId="28C68E8C"/>
   <w16cid:commentId w16cid:paraId="1E73FF4E" w16cid:durableId="287351A4"/>
   <w16cid:commentId w16cid:paraId="68E8A43F" w16cid:durableId="28849649"/>
 </w16cid:commentsIds>

</xml_diff>